<commit_message>
took out steese, adding cover / n fixers / bray curtis
</commit_message>
<xml_diff>
--- a/docs/community_draft.docx
+++ b/docs/community_draft.docx
@@ -7,15 +7,17 @@
         <w:pStyle w:val="Subtitle"/>
         <w:rPr>
           <w:rFonts w:ascii="Times New Roman" w:eastAsia="Times New Roman" w:hAnsi="Times New Roman" w:cs="Times New Roman"/>
-          <w:b/>
-          <w:color w:val="000000" w:themeColor="text1"/>
+          <w:color w:val="000000"/>
           <w:sz w:val="24"/>
           <w:szCs w:val="24"/>
         </w:rPr>
       </w:pPr>
       <w:r>
         <w:rPr>
-          <w:rStyle w:val="Heading2Char"/>
+          <w:b/>
+          <w:color w:val="000000"/>
+          <w:sz w:val="26"/>
+          <w:szCs w:val="26"/>
         </w:rPr>
         <w:t>Title:</w:t>
       </w:r>
@@ -23,7 +25,7 @@
         <w:rPr>
           <w:rFonts w:ascii="Times New Roman" w:eastAsia="Times New Roman" w:hAnsi="Times New Roman" w:cs="Times New Roman"/>
           <w:b/>
-          <w:color w:val="000000" w:themeColor="text1"/>
+          <w:color w:val="000000"/>
           <w:sz w:val="24"/>
           <w:szCs w:val="24"/>
         </w:rPr>
@@ -32,7 +34,7 @@
       <w:r>
         <w:rPr>
           <w:rFonts w:ascii="Times New Roman" w:eastAsia="Times New Roman" w:hAnsi="Times New Roman" w:cs="Times New Roman"/>
-          <w:color w:val="000000" w:themeColor="text1"/>
+          <w:color w:val="000000"/>
           <w:sz w:val="24"/>
           <w:szCs w:val="24"/>
         </w:rPr>
@@ -40,6 +42,17 @@
       </w:r>
     </w:p>
     <w:p>
+      <w:r>
+        <w:t xml:space="preserve">Katherine R. Hayes, Trevor A. Carter, Teagan Furbish, Pauline Allen, Brian </w:t>
+      </w:r>
+      <w:proofErr w:type="spellStart"/>
+      <w:r>
+        <w:t>Buma</w:t>
+      </w:r>
+      <w:proofErr w:type="spellEnd"/>
+    </w:p>
+    <w:p/>
+    <w:p>
       <w:pPr>
         <w:pStyle w:val="Heading2"/>
         <w:rPr>
@@ -47,42 +60,61 @@
         </w:rPr>
       </w:pPr>
       <w:r>
-        <w:t>Abstract</w:t>
-      </w:r>
-      <w:r>
-        <w:t>:</w:t>
-      </w:r>
-    </w:p>
-    <w:p>
-      <w:pPr>
-        <w:spacing w:line="480" w:lineRule="auto"/>
-        <w:rPr>
-          <w:color w:val="000000"/>
-        </w:rPr>
-      </w:pPr>
-      <w:r>
-        <w:rPr>
-          <w:color w:val="000000"/>
-        </w:rPr>
-        <w:t xml:space="preserve">Fire is a major driver of forest structure, </w:t>
-      </w:r>
-      <w:r>
-        <w:rPr>
-          <w:color w:val="000000"/>
-        </w:rPr>
-        <w:t>composition,</w:t>
-      </w:r>
-      <w:r>
-        <w:rPr>
-          <w:color w:val="000000"/>
-        </w:rPr>
-        <w:t xml:space="preserve"> and age in boreal landscapes across spatial and temporal scales. Repeat short-interval fires in Interior Alaska (occurring within 50 years or less) are a departure from historic norms of fire intervals and drive ecological transitions from conifer-dominated to deciduous-dominated forests. </w:t>
-      </w:r>
-      <w:r>
-        <w:rPr>
-          <w:color w:val="000000"/>
-        </w:rPr>
-        <w:t>The impact of</w:t>
+        <w:t>Abstract:</w:t>
+      </w:r>
+    </w:p>
+    <w:p>
+      <w:pPr>
+        <w:spacing w:line="480" w:lineRule="auto"/>
+        <w:rPr>
+          <w:color w:val="000000"/>
+        </w:rPr>
+      </w:pPr>
+      <w:r>
+        <w:rPr>
+          <w:color w:val="000000"/>
+        </w:rPr>
+        <w:t>Fire is a major driver of forest structure, composition, and age in boreal landscapes across spatial and temporal scales. Repeat short-interval fires in Interior Ala</w:t>
+      </w:r>
+      <w:r>
+        <w:rPr>
+          <w:color w:val="000000"/>
+        </w:rPr>
+        <w:t xml:space="preserve">ska (occurring within 50 years or less) are a departure from historic norms of fire intervals and drive ecological transitions from conifer-dominated to deciduous-dominated forests. The impact of </w:t>
+      </w:r>
+      <w:proofErr w:type="gramStart"/>
+      <w:r>
+        <w:rPr>
+          <w:color w:val="000000"/>
+        </w:rPr>
+        <w:t>short-interval</w:t>
+      </w:r>
+      <w:proofErr w:type="gramEnd"/>
+      <w:r>
+        <w:rPr>
+          <w:color w:val="000000"/>
+        </w:rPr>
+        <w:t xml:space="preserve"> reburning and its subsequent effects on overs</w:t>
+      </w:r>
+      <w:r>
+        <w:rPr>
+          <w:color w:val="000000"/>
+        </w:rPr>
+        <w:t xml:space="preserve">tory composition and structure on understory plant communities remains unknown. Here, we investigate how multiple short-interval fires alter understory plant communities via changes in stand structure and light availability in </w:t>
+      </w:r>
+      <w:proofErr w:type="gramStart"/>
+      <w:r>
+        <w:rPr>
+          <w:color w:val="000000"/>
+        </w:rPr>
+        <w:t>an</w:t>
+      </w:r>
+      <w:proofErr w:type="gramEnd"/>
+      <w:r>
+        <w:rPr>
+          <w:color w:val="000000"/>
+        </w:rPr>
+        <w:t xml:space="preserve"> reburned upland stand</w:t>
       </w:r>
       <w:r>
         <w:rPr>
@@ -90,137 +122,110 @@
         </w:rPr>
         <w:t xml:space="preserve"> </w:t>
       </w:r>
-      <w:proofErr w:type="gramStart"/>
-      <w:r>
-        <w:rPr>
-          <w:color w:val="000000"/>
-        </w:rPr>
-        <w:t>short-interval</w:t>
-      </w:r>
-      <w:proofErr w:type="gramEnd"/>
-      <w:r>
-        <w:rPr>
-          <w:color w:val="000000"/>
-        </w:rPr>
-        <w:t xml:space="preserve"> reburning</w:t>
-      </w:r>
-      <w:r>
-        <w:rPr>
-          <w:color w:val="000000"/>
-        </w:rPr>
-        <w:t xml:space="preserve"> and its subsequent effects on overstory composition and structure on understory plant communities remains unknown</w:t>
-      </w:r>
-      <w:r>
-        <w:rPr>
-          <w:color w:val="000000"/>
-        </w:rPr>
-        <w:t xml:space="preserve">. Here, we investigate how multiple short-interval fires alter </w:t>
-      </w:r>
-      <w:r>
-        <w:rPr>
-          <w:color w:val="000000"/>
-        </w:rPr>
-        <w:t>understory plant communities via changes in stand structure and light availability</w:t>
-      </w:r>
-      <w:r>
-        <w:rPr>
-          <w:color w:val="000000"/>
-        </w:rPr>
-        <w:t xml:space="preserve"> in two sites of regenerating </w:t>
-      </w:r>
-      <w:r>
-        <w:rPr>
-          <w:color w:val="000000"/>
-        </w:rPr>
-        <w:t xml:space="preserve">reburned </w:t>
-      </w:r>
-      <w:r>
-        <w:rPr>
-          <w:color w:val="000000"/>
-        </w:rPr>
-        <w:t xml:space="preserve">stands in boreal Interior Alaska. Each site contains a mosaic of burn perimeters from fires </w:t>
-      </w:r>
-      <w:r>
-        <w:rPr>
-          <w:color w:val="000000"/>
-        </w:rPr>
-        <w:t xml:space="preserve">that </w:t>
-      </w:r>
-      <w:proofErr w:type="spellStart"/>
-      <w:r>
-        <w:rPr>
-          <w:color w:val="000000"/>
-        </w:rPr>
-        <w:t>occured</w:t>
-      </w:r>
-      <w:proofErr w:type="spellEnd"/>
-      <w:r>
-        <w:rPr>
-          <w:color w:val="000000"/>
-        </w:rPr>
-        <w:t xml:space="preserve"> once, twice or three times in </w:t>
-      </w:r>
-      <w:proofErr w:type="gramStart"/>
-      <w:r>
-        <w:rPr>
-          <w:color w:val="000000"/>
-        </w:rPr>
-        <w:t>short-intervals</w:t>
-      </w:r>
-      <w:proofErr w:type="gramEnd"/>
-      <w:r>
-        <w:rPr>
-          <w:color w:val="000000"/>
-        </w:rPr>
-        <w:t xml:space="preserve"> (&gt;30 years). We report </w:t>
-      </w:r>
-      <w:r>
-        <w:rPr>
-          <w:color w:val="000000"/>
-        </w:rPr>
-        <w:t xml:space="preserve">ono </w:t>
-      </w:r>
-      <w:r>
-        <w:rPr>
-          <w:color w:val="000000"/>
-        </w:rPr>
-        <w:t xml:space="preserve">understory community composition, overall species richness and differences in </w:t>
-      </w:r>
-      <w:r>
-        <w:rPr>
-          <w:color w:val="000000"/>
-        </w:rPr>
-        <w:t>functional traits in reburned stands</w:t>
-      </w:r>
-      <w:r>
-        <w:rPr>
-          <w:color w:val="000000"/>
-        </w:rPr>
-        <w:t xml:space="preserve"> and examine the role of </w:t>
-      </w:r>
-      <w:r>
-        <w:rPr>
-          <w:color w:val="000000"/>
-        </w:rPr>
-        <w:t>canopy structure and light availability</w:t>
-      </w:r>
-      <w:r>
-        <w:rPr>
-          <w:color w:val="000000"/>
-        </w:rPr>
-        <w:t xml:space="preserve"> in mediating </w:t>
-      </w:r>
-      <w:r>
-        <w:rPr>
-          <w:color w:val="000000"/>
-        </w:rPr>
-        <w:t xml:space="preserve">or accelerating </w:t>
-      </w:r>
-      <w:r>
-        <w:rPr>
-          <w:color w:val="000000"/>
-        </w:rPr>
-        <w:t>the impact of repeat reburning on regenerating plant communities. This work informs our ability to predict and manage impacts of repeat burning in boreal Interior Alaska forests and expands on our understanding of disturbance-driven ecological change in high-latitude boreal environments.</w:t>
+      <w:r>
+        <w:rPr>
+          <w:color w:val="000000"/>
+        </w:rPr>
+        <w:t>boreal Interior Alaska</w:t>
+      </w:r>
+      <w:r>
+        <w:rPr>
+          <w:color w:val="000000"/>
+        </w:rPr>
+        <w:t xml:space="preserve"> that</w:t>
+      </w:r>
+      <w:r>
+        <w:rPr>
+          <w:color w:val="000000"/>
+        </w:rPr>
+        <w:t xml:space="preserve"> contains a mosaic of burn perimeters from fires that </w:t>
+      </w:r>
+      <w:r>
+        <w:t>occurred</w:t>
+      </w:r>
+      <w:r>
+        <w:rPr>
+          <w:color w:val="000000"/>
+        </w:rPr>
+        <w:t xml:space="preserve"> once, twice or three times in short-intervals (&gt;30 years). We </w:t>
+      </w:r>
+      <w:r>
+        <w:rPr>
+          <w:color w:val="000000"/>
+        </w:rPr>
+        <w:t xml:space="preserve">quantified </w:t>
+      </w:r>
+      <w:r>
+        <w:rPr>
+          <w:color w:val="000000"/>
+        </w:rPr>
+        <w:t>understory</w:t>
+      </w:r>
+      <w:r>
+        <w:rPr>
+          <w:color w:val="000000"/>
+        </w:rPr>
+        <w:t xml:space="preserve"> community </w:t>
+      </w:r>
+      <w:r>
+        <w:rPr>
+          <w:color w:val="000000"/>
+        </w:rPr>
+        <w:t>composition, including abundance of nitrogen-fixers, and compare estimates of</w:t>
+      </w:r>
+      <w:r>
+        <w:rPr>
+          <w:color w:val="000000"/>
+        </w:rPr>
+        <w:t xml:space="preserve"> species richness </w:t>
+      </w:r>
+      <w:r>
+        <w:rPr>
+          <w:color w:val="000000"/>
+        </w:rPr>
+        <w:t xml:space="preserve">and cover across reburn history. Finally, we examine whether </w:t>
+      </w:r>
+      <w:r>
+        <w:rPr>
+          <w:color w:val="000000"/>
+        </w:rPr>
+        <w:t xml:space="preserve">canopy structure and light availability </w:t>
+      </w:r>
+      <w:r>
+        <w:rPr>
+          <w:color w:val="000000"/>
+        </w:rPr>
+        <w:t>mediat</w:t>
+      </w:r>
+      <w:r>
+        <w:rPr>
+          <w:color w:val="000000"/>
+        </w:rPr>
+        <w:t>e</w:t>
+      </w:r>
+      <w:r>
+        <w:rPr>
+          <w:color w:val="000000"/>
+        </w:rPr>
+        <w:t xml:space="preserve"> or accelerat</w:t>
+      </w:r>
+      <w:r>
+        <w:rPr>
+          <w:color w:val="000000"/>
+        </w:rPr>
+        <w:t>e</w:t>
+      </w:r>
+      <w:r>
+        <w:rPr>
+          <w:color w:val="000000"/>
+        </w:rPr>
+        <w:t xml:space="preserve"> the impact of repeat reburning on regenerating plant communities. This work informs our ability to predict and manage im</w:t>
+      </w:r>
+      <w:r>
+        <w:rPr>
+          <w:color w:val="000000"/>
+        </w:rPr>
+        <w:t>pacts of repeat burning in boreal Interior Alaska forests and expands on our understanding of disturbance-driven ecological change in high-latitude boreal environments.</w:t>
       </w:r>
     </w:p>
     <w:p>
@@ -266,7 +271,13 @@
         <w:rPr>
           <w:color w:val="000000"/>
         </w:rPr>
-        <w:t>Kuusela</w:t>
+        <w:t>Kuuse</w:t>
+      </w:r>
+      <w:r>
+        <w:rPr>
+          <w:color w:val="000000"/>
+        </w:rPr>
+        <w:t>la</w:t>
       </w:r>
       <w:proofErr w:type="spellEnd"/>
       <w:r>
@@ -275,55 +286,30 @@
         </w:rPr>
         <w:t xml:space="preserve"> 1992</w:t>
       </w:r>
-      <w:proofErr w:type="gramStart"/>
-      <w:r>
-        <w:rPr>
-          <w:color w:val="000000"/>
-        </w:rPr>
-        <w:t>), but</w:t>
-      </w:r>
-      <w:proofErr w:type="gramEnd"/>
-      <w:r>
-        <w:rPr>
-          <w:color w:val="000000"/>
-        </w:rPr>
-        <w:t xml:space="preserve"> contains relatively low vegetation diversity (Hart and Chen 2006). </w:t>
-      </w:r>
-      <w:r>
-        <w:rPr>
-          <w:color w:val="000000"/>
-        </w:rPr>
-        <w:t xml:space="preserve">Understory plant communities in the boreal ecoregion are the primary source of plant diversity and act as </w:t>
-      </w:r>
-      <w:r>
-        <w:rPr>
-          <w:color w:val="000000"/>
-        </w:rPr>
-        <w:t xml:space="preserve">a </w:t>
-      </w:r>
-      <w:r>
-        <w:rPr>
-          <w:color w:val="000000"/>
-        </w:rPr>
-        <w:t>major forest ecosystem driver (</w:t>
-      </w:r>
-      <w:r>
-        <w:rPr>
-          <w:color w:val="000000"/>
-        </w:rPr>
-        <w:t>Nilsson and Wardle 2005</w:t>
-      </w:r>
-      <w:r>
-        <w:rPr>
-          <w:color w:val="000000"/>
-        </w:rPr>
-        <w:t xml:space="preserve">), shaping nutrient </w:t>
-      </w:r>
-      <w:r>
-        <w:rPr>
-          <w:color w:val="000000"/>
-        </w:rPr>
-        <w:t>cycling (</w:t>
+      <w:r>
+        <w:rPr>
+          <w:color w:val="000000"/>
+        </w:rPr>
+        <w:t>) but</w:t>
+      </w:r>
+      <w:r>
+        <w:rPr>
+          <w:color w:val="000000"/>
+        </w:rPr>
+        <w:t xml:space="preserve"> contains relatively low vegetation diversity (Hart and Chen 2006). Understory plant communities in the boreal ecoregion are the primary source of plant diversity and act as a major forest ecosystem </w:t>
+      </w:r>
+      <w:r>
+        <w:rPr>
+          <w:color w:val="000000"/>
+        </w:rPr>
+        <w:lastRenderedPageBreak/>
+        <w:t>driver (Nilsson and Wardle 2005), shaping nu</w:t>
+      </w:r>
+      <w:r>
+        <w:rPr>
+          <w:color w:val="000000"/>
+        </w:rPr>
+        <w:t>trient cycling (</w:t>
       </w:r>
       <w:proofErr w:type="spellStart"/>
       <w:r>
@@ -365,80 +351,19 @@
         <w:rPr>
           <w:color w:val="000000"/>
         </w:rPr>
-        <w:t xml:space="preserve"> </w:t>
-      </w:r>
-      <w:r>
-        <w:rPr>
-          <w:color w:val="000000"/>
-        </w:rPr>
-        <w:lastRenderedPageBreak/>
-        <w:t>and Carleton 1989)</w:t>
-      </w:r>
-      <w:r>
-        <w:rPr>
-          <w:color w:val="000000"/>
-        </w:rPr>
-        <w:t xml:space="preserve">, wildlife </w:t>
-      </w:r>
-      <w:r>
-        <w:rPr>
-          <w:color w:val="000000"/>
-        </w:rPr>
-        <w:t>(Gunnarsson et al. 204)</w:t>
-      </w:r>
-      <w:r>
-        <w:rPr>
-          <w:color w:val="000000"/>
-        </w:rPr>
-        <w:t xml:space="preserve"> and longer-term</w:t>
-      </w:r>
-      <w:r>
-        <w:rPr>
-          <w:color w:val="000000"/>
-        </w:rPr>
-        <w:t xml:space="preserve"> canopy</w:t>
-      </w:r>
-      <w:r>
-        <w:rPr>
-          <w:color w:val="000000"/>
-        </w:rPr>
-        <w:t xml:space="preserve"> succession trends (</w:t>
-      </w:r>
-      <w:r>
-        <w:rPr>
-          <w:color w:val="000000"/>
-        </w:rPr>
-        <w:t>Messier et al. 1998</w:t>
-      </w:r>
-      <w:r>
-        <w:rPr>
-          <w:color w:val="000000"/>
-        </w:rPr>
-        <w:t xml:space="preserve">). </w:t>
-      </w:r>
-      <w:r>
-        <w:rPr>
-          <w:color w:val="000000"/>
-        </w:rPr>
-        <w:t xml:space="preserve">Despite their role in long-term forest dynamics, understory plant communities in the boreal remain less understood than their overstory counterparts, particularly in the context of recent shifts in modern fire regimes across the boreal. </w:t>
-      </w:r>
-      <w:r>
-        <w:rPr>
-          <w:color w:val="000000"/>
-        </w:rPr>
-        <w:t xml:space="preserve">Rapidly warming temperatures across high latitudes have led to an increase in the frequency and severity of </w:t>
-      </w:r>
-      <w:r>
-        <w:rPr>
-          <w:color w:val="000000"/>
-        </w:rPr>
-        <w:t xml:space="preserve">boreal </w:t>
-      </w:r>
-      <w:r>
-        <w:rPr>
-          <w:color w:val="000000"/>
-        </w:rPr>
-        <w:t>wildfires (</w:t>
+        <w:t xml:space="preserve"> and Carleton 1989), wildlife (Gunnarsson et al. 204) and longer-term canopy succession trends (Messier et al. 1998). Despite their role in long-term forest dynamics, understory plant communities in the borea</w:t>
+      </w:r>
+      <w:r>
+        <w:rPr>
+          <w:color w:val="000000"/>
+        </w:rPr>
+        <w:t>l remain less understood than their overstory counterparts, particularly in the context of recent shifts in modern fire regimes across the boreal. Rapidly warming temperatures across high latitudes have led to an increase in the frequency and severity of b</w:t>
+      </w:r>
+      <w:r>
+        <w:rPr>
+          <w:color w:val="000000"/>
+        </w:rPr>
+        <w:t>oreal wildfires (</w:t>
       </w:r>
       <w:proofErr w:type="spellStart"/>
       <w:r>
@@ -479,162 +404,95 @@
         <w:rPr>
           <w:color w:val="000000"/>
         </w:rPr>
-        <w:t xml:space="preserve">). </w:t>
+        <w:t>). Fire in the boreal is strongly linked to patterns of community composition and plant functional traits, but the impact of increased fire fr</w:t>
+      </w:r>
+      <w:r>
+        <w:rPr>
+          <w:color w:val="000000"/>
+        </w:rPr>
+        <w:t>equency on understory plant community dynamics remains unclear (Whitman et al. 2018).</w:t>
+      </w:r>
+    </w:p>
+    <w:p>
+      <w:pPr>
+        <w:spacing w:line="480" w:lineRule="auto"/>
+        <w:rPr>
+          <w:color w:val="000000"/>
+        </w:rPr>
+      </w:pPr>
+    </w:p>
+    <w:p>
+      <w:pPr>
+        <w:spacing w:line="480" w:lineRule="auto"/>
+        <w:rPr>
+          <w:color w:val="000000"/>
+        </w:rPr>
+      </w:pPr>
+      <w:r>
+        <w:rPr>
+          <w:color w:val="000000"/>
+        </w:rPr>
+        <w:t xml:space="preserve">Fires alter understory plant community composition by altering canopy cover which mediates understory microclimates (Hart and Chen 2006, Ma et al. 2010). </w:t>
+      </w:r>
+      <w:r>
+        <w:rPr>
+          <w:color w:val="FF0000"/>
+        </w:rPr>
+        <w:t>[lots more to a</w:t>
+      </w:r>
+      <w:r>
+        <w:rPr>
+          <w:color w:val="FF0000"/>
+        </w:rPr>
+        <w:t>dd]</w:t>
+      </w:r>
+    </w:p>
+    <w:p>
+      <w:pPr>
+        <w:spacing w:line="480" w:lineRule="auto"/>
+        <w:rPr>
+          <w:color w:val="000000"/>
+        </w:rPr>
+      </w:pPr>
+    </w:p>
+    <w:p>
+      <w:pPr>
+        <w:spacing w:line="480" w:lineRule="auto"/>
+        <w:rPr>
+          <w:color w:val="000000"/>
+        </w:rPr>
+      </w:pPr>
+      <w:r>
+        <w:rPr>
+          <w:color w:val="000000"/>
+        </w:rPr>
+        <w:t>To better understand the effects of multiple-short interval fires on ecosystem processes of modern boreal forest systems, it is necessary to 1) characterize the structure, composition, and functional traits of regenerating understory plant communities</w:t>
+      </w:r>
+      <w:r>
+        <w:rPr>
+          <w:color w:val="000000"/>
+        </w:rPr>
+        <w:t xml:space="preserve"> in reburned areas and 2) determine whether reburned areas support understory plant communities that differ significantly from similar communities regenerating in </w:t>
       </w:r>
       <w:sdt>
         <w:sdtPr>
           <w:tag w:val="goog_rdk_0"/>
-          <w:id w:val="-1401746567"/>
+          <w:id w:val="314616401"/>
         </w:sdtPr>
+        <w:sdtEndPr/>
         <w:sdtContent/>
       </w:sdt>
       <w:r>
         <w:rPr>
           <w:color w:val="000000"/>
         </w:rPr>
-        <w:t xml:space="preserve">Fire in the boreal is strongly linked to patterns of community composition and plant functional traits, but the </w:t>
-      </w:r>
-      <w:r>
-        <w:rPr>
-          <w:color w:val="000000"/>
-        </w:rPr>
-        <w:t xml:space="preserve">impact </w:t>
-      </w:r>
-      <w:r>
-        <w:rPr>
-          <w:color w:val="000000"/>
-        </w:rPr>
-        <w:t xml:space="preserve">of </w:t>
-      </w:r>
-      <w:r>
-        <w:rPr>
-          <w:color w:val="000000"/>
-        </w:rPr>
-        <w:t xml:space="preserve">increased </w:t>
-      </w:r>
-      <w:r>
-        <w:rPr>
-          <w:color w:val="000000"/>
-        </w:rPr>
-        <w:t xml:space="preserve">fire frequency </w:t>
-      </w:r>
-      <w:r>
-        <w:rPr>
-          <w:color w:val="000000"/>
-        </w:rPr>
-        <w:t>on</w:t>
-      </w:r>
-      <w:r>
-        <w:rPr>
-          <w:color w:val="000000"/>
-        </w:rPr>
-        <w:t xml:space="preserve"> </w:t>
-      </w:r>
-      <w:r>
-        <w:rPr>
-          <w:color w:val="000000"/>
-        </w:rPr>
-        <w:t xml:space="preserve">understory plant </w:t>
-      </w:r>
-      <w:r>
-        <w:rPr>
-          <w:color w:val="000000"/>
-        </w:rPr>
-        <w:t>community dynamics remains unclear (Whitman et al. 2018).</w:t>
-      </w:r>
-    </w:p>
-    <w:p>
-      <w:pPr>
-        <w:spacing w:line="480" w:lineRule="auto"/>
-        <w:rPr>
-          <w:color w:val="000000"/>
-        </w:rPr>
-      </w:pPr>
-    </w:p>
-    <w:p>
-      <w:pPr>
-        <w:spacing w:line="480" w:lineRule="auto"/>
-        <w:rPr>
-          <w:color w:val="000000"/>
-        </w:rPr>
-      </w:pPr>
-      <w:r>
-        <w:rPr>
-          <w:color w:val="000000"/>
-        </w:rPr>
-        <w:t>Fires alter understory plant community composition by altering canopy cover which mediates understory microclimates (Hart and Chen 2006, Ma et al. 2010).</w:t>
-      </w:r>
-      <w:r>
-        <w:rPr>
-          <w:color w:val="000000"/>
-        </w:rPr>
-        <w:t xml:space="preserve"> </w:t>
-      </w:r>
-      <w:r>
-        <w:rPr>
-          <w:color w:val="FF0000"/>
-        </w:rPr>
-        <w:t>[lots more to add]</w:t>
-      </w:r>
-    </w:p>
-    <w:p>
-      <w:pPr>
-        <w:spacing w:line="480" w:lineRule="auto"/>
-        <w:rPr>
-          <w:color w:val="000000"/>
-        </w:rPr>
-      </w:pPr>
-    </w:p>
-    <w:p>
-      <w:pPr>
-        <w:spacing w:line="480" w:lineRule="auto"/>
-        <w:rPr>
-          <w:color w:val="000000"/>
-        </w:rPr>
-      </w:pPr>
-      <w:r>
-        <w:rPr>
-          <w:color w:val="000000"/>
-        </w:rPr>
-        <w:t xml:space="preserve">To better understand the effects of multiple-short interval fires on ecosystem processes of modern boreal forest systems, it is necessary to 1) characterize the structure, composition, and functional traits of regenerating understory </w:t>
-      </w:r>
-      <w:r>
-        <w:rPr>
-          <w:color w:val="000000"/>
-        </w:rPr>
-        <w:t xml:space="preserve">plant </w:t>
-      </w:r>
-      <w:r>
-        <w:rPr>
-          <w:color w:val="000000"/>
-        </w:rPr>
-        <w:t xml:space="preserve">communities in reburned areas and 2) determine whether reburned areas support understory plant communities that differ significantly from similar communities regenerating in </w:t>
-      </w:r>
-      <w:sdt>
-        <w:sdtPr>
-          <w:tag w:val="goog_rdk_1"/>
-          <w:id w:val="-355727683"/>
-        </w:sdtPr>
-        <w:sdtEndPr/>
-        <w:sdtContent>
-          <w:commentRangeStart w:id="1"/>
-        </w:sdtContent>
-      </w:sdt>
-      <w:r>
-        <w:rPr>
-          <w:color w:val="000000"/>
-        </w:rPr>
-        <w:t>regions with different fire histories</w:t>
-      </w:r>
-      <w:commentRangeEnd w:id="1"/>
-      <w:r>
-        <w:commentReference w:id="1"/>
-      </w:r>
-      <w:r>
-        <w:rPr>
-          <w:color w:val="000000"/>
-        </w:rPr>
-        <w:t>. Examining the success of specific functional traits within given community assemblages occurring after multiple short-interval fires builds a mechanistic understanding of the drivers of successional divergence in boreal Interior Alaska. Here, we investigate community regeneration in two reburned stands with comparable burn histories (1, 2 or 3 fires in &lt;30 years)</w:t>
+        <w:t>stands</w:t>
+      </w:r>
+      <w:r>
+        <w:rPr>
+          <w:color w:val="000000"/>
+        </w:rPr>
+        <w:t xml:space="preserve"> with different fire histories</w:t>
       </w:r>
       <w:r>
         <w:rPr>
@@ -654,196 +512,107 @@
     <w:p>
       <w:pPr>
         <w:spacing w:line="480" w:lineRule="auto"/>
-        <w:rPr>
-          <w:color w:val="000000"/>
-        </w:rPr>
-      </w:pPr>
-    </w:p>
-    <w:p>
-      <w:pPr>
-        <w:spacing w:line="480" w:lineRule="auto"/>
         <w:ind w:firstLine="720"/>
-        <w:rPr>
-          <w:color w:val="000000"/>
-        </w:rPr>
-      </w:pPr>
-      <w:r>
-        <w:rPr>
-          <w:color w:val="000000"/>
-        </w:rPr>
-        <w:t xml:space="preserve">This study evaluates patterns of </w:t>
-      </w:r>
-      <w:r>
-        <w:rPr>
-          <w:color w:val="000000"/>
-        </w:rPr>
-        <w:t xml:space="preserve">understory </w:t>
-      </w:r>
-      <w:r>
-        <w:rPr>
-          <w:color w:val="000000"/>
-        </w:rPr>
-        <w:t xml:space="preserve">plant community and functional trait regeneration across a gradient of reburns to investigate post-fire community regeneration and successional trends following multiple short-interval fires. To characterize community structure and drivers of that community structure, we compare understory plant species diversity, understory community composition and abundance of regeneration traits across varying fire histories and between two topographic positions with differing </w:t>
-      </w:r>
-      <w:r>
-        <w:rPr>
-          <w:color w:val="000000"/>
-        </w:rPr>
-        <w:t>regenerating canopy composition and structures</w:t>
-      </w:r>
-      <w:r>
-        <w:rPr>
-          <w:color w:val="000000"/>
-        </w:rPr>
-        <w:t xml:space="preserve">. We ask the following research questions: </w:t>
-      </w:r>
-      <w:r>
-        <w:rPr>
-          <w:color w:val="000000"/>
-        </w:rPr>
-        <w:t>1</w:t>
-      </w:r>
-      <w:r>
-        <w:rPr>
-          <w:color w:val="000000"/>
-        </w:rPr>
-        <w:t>)</w:t>
-      </w:r>
-      <w:r>
-        <w:rPr>
-          <w:color w:val="000000"/>
-        </w:rPr>
-        <w:t xml:space="preserve"> what understory plant communities are present in regenerating reburned </w:t>
-      </w:r>
-      <w:proofErr w:type="gramStart"/>
-      <w:r>
-        <w:rPr>
-          <w:color w:val="000000"/>
-        </w:rPr>
-        <w:t>stands?,</w:t>
-      </w:r>
-      <w:proofErr w:type="gramEnd"/>
-      <w:r>
-        <w:rPr>
-          <w:color w:val="000000"/>
-        </w:rPr>
-        <w:t xml:space="preserve"> and </w:t>
-      </w:r>
-      <w:r>
-        <w:rPr>
-          <w:color w:val="000000"/>
-        </w:rPr>
-        <w:t>2</w:t>
-      </w:r>
-      <w:r>
-        <w:rPr>
-          <w:color w:val="000000"/>
-        </w:rPr>
-        <w:t xml:space="preserve">) </w:t>
-      </w:r>
-      <w:r>
-        <w:rPr>
-          <w:color w:val="000000"/>
-        </w:rPr>
-        <w:t xml:space="preserve">Does </w:t>
-      </w:r>
-      <w:r>
-        <w:rPr>
-          <w:color w:val="000000"/>
-        </w:rPr>
-        <w:t xml:space="preserve">light availability, canopy structure or composition </w:t>
-      </w:r>
-      <w:r>
-        <w:rPr>
-          <w:color w:val="000000"/>
-        </w:rPr>
-        <w:t xml:space="preserve">interact with fire history to </w:t>
-      </w:r>
-      <w:r>
-        <w:rPr>
-          <w:color w:val="000000"/>
-        </w:rPr>
-        <w:t xml:space="preserve">alter </w:t>
-      </w:r>
-      <w:r>
-        <w:rPr>
-          <w:color w:val="000000"/>
-        </w:rPr>
-        <w:t>overall diversity, community evenness and richness in reburned stand</w:t>
-      </w:r>
-      <w:r>
-        <w:rPr>
-          <w:color w:val="000000"/>
-        </w:rPr>
-        <w:t xml:space="preserve">s? We </w:t>
-      </w:r>
-      <w:r>
-        <w:rPr>
-          <w:color w:val="000000"/>
-        </w:rPr>
-        <w:t xml:space="preserve">hypothesize that fire history will have the largest effect on diversity in reburned stands, overwhelming the effects of site conditions like canopy openness, topography, and solar radiation. Furthermore, we anticipate that single fires or reburns may lead to an initial increase in diversity in understory plant communities, but that communities will become less diverse with additional reburning, regardless of </w:t>
-      </w:r>
-      <w:r>
-        <w:rPr>
-          <w:color w:val="000000"/>
-        </w:rPr>
-        <w:t>location</w:t>
-      </w:r>
-      <w:r>
-        <w:rPr>
-          <w:color w:val="000000"/>
-        </w:rPr>
-        <w:t xml:space="preserve">. Finally, we hypothesize understory communities emerging in reburned stands will become more dissimilar to communities regenerating after single fires, and that communities will continue to become more dissimilar with additional reburns, </w:t>
-      </w:r>
-      <w:r>
-        <w:rPr>
-          <w:color w:val="000000"/>
-        </w:rPr>
-        <w:t xml:space="preserve">independent </w:t>
-      </w:r>
-      <w:r>
-        <w:rPr>
-          <w:color w:val="000000"/>
-        </w:rPr>
-        <w:t xml:space="preserve">of </w:t>
-      </w:r>
-      <w:r>
-        <w:rPr>
-          <w:color w:val="000000"/>
-        </w:rPr>
-        <w:t>location</w:t>
-      </w:r>
-      <w:r>
-        <w:rPr>
-          <w:color w:val="000000"/>
-        </w:rPr>
-        <w:t xml:space="preserve">.  </w:t>
-      </w:r>
-    </w:p>
-    <w:p>
-      <w:pPr>
-        <w:pBdr>
-          <w:top w:val="nil"/>
-          <w:left w:val="nil"/>
-          <w:bottom w:val="nil"/>
-          <w:right w:val="nil"/>
-          <w:between w:val="nil"/>
-        </w:pBdr>
-        <w:spacing w:line="480" w:lineRule="auto"/>
-        <w:ind w:left="720"/>
         <w:rPr>
           <w:color w:val="000000"/>
           <w:sz w:val="22"/>
           <w:szCs w:val="22"/>
         </w:rPr>
       </w:pPr>
+      <w:r>
+        <w:rPr>
+          <w:color w:val="000000"/>
+        </w:rPr>
+        <w:t>This study evaluates patterns of understory plant community and functional trait regeneration across a gradient of reburns to investigate post-fire community regeneration and successional tren</w:t>
+      </w:r>
+      <w:r>
+        <w:rPr>
+          <w:color w:val="000000"/>
+        </w:rPr>
+        <w:t xml:space="preserve">ds following multiple short-interval fires. To characterize community structure </w:t>
+      </w:r>
+      <w:r>
+        <w:rPr>
+          <w:color w:val="000000"/>
+        </w:rPr>
+        <w:lastRenderedPageBreak/>
+        <w:t>and drivers of that community structure, we compare understory plant species diversity, understory community composition and abundance of regeneration traits across varying fir</w:t>
+      </w:r>
+      <w:r>
+        <w:rPr>
+          <w:color w:val="000000"/>
+        </w:rPr>
+        <w:t>e histories</w:t>
+      </w:r>
+      <w:r>
+        <w:rPr>
+          <w:color w:val="000000"/>
+        </w:rPr>
+        <w:t xml:space="preserve">. We ask the following research questions: 1) what understory plant communities are present in regenerating reburned </w:t>
+      </w:r>
+      <w:proofErr w:type="gramStart"/>
+      <w:r>
+        <w:rPr>
+          <w:color w:val="000000"/>
+        </w:rPr>
+        <w:t>stands?,</w:t>
+      </w:r>
+      <w:proofErr w:type="gramEnd"/>
+      <w:r>
+        <w:rPr>
+          <w:color w:val="000000"/>
+        </w:rPr>
+        <w:t xml:space="preserve"> and 2) Does light a</w:t>
+      </w:r>
+      <w:r>
+        <w:rPr>
+          <w:color w:val="000000"/>
+        </w:rPr>
+        <w:t>vailability, canopy structure or composition interact with fire history to alter overall diversity, community evenness and richness in reburned stands? We hypothesize that fire history will have the largest effect on diversity in reburned stands, overwhelm</w:t>
+      </w:r>
+      <w:r>
+        <w:rPr>
+          <w:color w:val="000000"/>
+        </w:rPr>
+        <w:t>ing the effects of site conditions like canopy openness, topography, and solar radiation. Furthermore, we anticipate that single fires or reburns may lead to an initial increase in diversity in understory plant communities, but that communities will become</w:t>
+      </w:r>
+      <w:r>
+        <w:rPr>
+          <w:color w:val="000000"/>
+        </w:rPr>
+        <w:t xml:space="preserve"> less diverse with additional reburni</w:t>
+      </w:r>
+      <w:r>
+        <w:rPr>
+          <w:color w:val="000000"/>
+        </w:rPr>
+        <w:t>ng</w:t>
+      </w:r>
+      <w:r>
+        <w:rPr>
+          <w:color w:val="000000"/>
+        </w:rPr>
+        <w:t>. Finally, we hypothesize understory communities emerging in reburned stands will become more dissimilar to communities regenerating after single fires, and that communities will continue to be</w:t>
+      </w:r>
+      <w:r>
+        <w:rPr>
+          <w:color w:val="000000"/>
+        </w:rPr>
+        <w:t>come more dissimilar with additional reburns</w:t>
+      </w:r>
+      <w:r>
+        <w:rPr>
+          <w:color w:val="000000"/>
+        </w:rPr>
+        <w:t>.</w:t>
+      </w:r>
     </w:p>
     <w:p>
       <w:pPr>
         <w:pStyle w:val="Heading2"/>
       </w:pPr>
-      <w:bookmarkStart w:id="2" w:name="_heading=h.1fob9te" w:colFirst="0" w:colLast="0"/>
-      <w:bookmarkEnd w:id="2"/>
+      <w:bookmarkStart w:id="1" w:name="_heading=h.1fob9te" w:colFirst="0" w:colLast="0"/>
+      <w:bookmarkEnd w:id="1"/>
       <w:r>
         <w:t>Methods</w:t>
       </w:r>
@@ -874,37 +643,380 @@
         <w:rPr>
           <w:color w:val="000000"/>
         </w:rPr>
-        <w:t xml:space="preserve">To examine the effects of short-interval disturbances on plant communities, we established a network of 50 plots in two topographic positions in Interior Alaska that contain a mosaic of </w:t>
+        <w:t>To examine the effects of short-interval di</w:t>
+      </w:r>
+      <w:r>
+        <w:rPr>
+          <w:color w:val="000000"/>
+        </w:rPr>
+        <w:t xml:space="preserve">sturbances on plant communities, we established a network of </w:t>
+      </w:r>
+      <w:r>
+        <w:rPr>
+          <w:color w:val="000000"/>
+        </w:rPr>
+        <w:t>26</w:t>
+      </w:r>
+      <w:r>
+        <w:rPr>
+          <w:color w:val="000000"/>
+        </w:rPr>
+        <w:t xml:space="preserve"> plots </w:t>
+      </w:r>
+      <w:r>
+        <w:rPr>
+          <w:color w:val="000000"/>
+        </w:rPr>
+        <w:t xml:space="preserve">in Interior Alaska </w:t>
+      </w:r>
+      <w:r>
+        <w:rPr>
+          <w:color w:val="000000"/>
+        </w:rPr>
+        <w:t>within</w:t>
+      </w:r>
+      <w:r>
+        <w:rPr>
+          <w:color w:val="000000"/>
+        </w:rPr>
+        <w:t xml:space="preserve"> a mosaic of unburned, burned and reburned stands. </w:t>
+      </w:r>
+    </w:p>
+    <w:p>
+      <w:pPr>
+        <w:spacing w:line="480" w:lineRule="auto"/>
+        <w:rPr>
+          <w:color w:val="000000"/>
+        </w:rPr>
+      </w:pPr>
+    </w:p>
+    <w:p>
+      <w:pPr>
+        <w:spacing w:line="480" w:lineRule="auto"/>
+        <w:rPr>
+          <w:color w:val="FF0000"/>
+        </w:rPr>
+      </w:pPr>
+      <w:r>
+        <w:rPr>
+          <w:color w:val="FF0000"/>
+        </w:rPr>
+        <w:t>Figure X. Map of study locations.</w:t>
+      </w:r>
+    </w:p>
+    <w:p>
+      <w:pPr>
+        <w:pStyle w:val="Heading4"/>
+        <w:spacing w:line="480" w:lineRule="auto"/>
+        <w:rPr>
+          <w:rFonts w:ascii="Times New Roman" w:eastAsia="Times New Roman" w:hAnsi="Times New Roman" w:cs="Times New Roman"/>
+        </w:rPr>
+      </w:pPr>
+      <w:r>
+        <w:rPr>
+          <w:rFonts w:ascii="Times New Roman" w:eastAsia="Times New Roman" w:hAnsi="Times New Roman" w:cs="Times New Roman"/>
+        </w:rPr>
+        <w:t>Field sampling</w:t>
+      </w:r>
+    </w:p>
+    <w:p>
+      <w:pPr>
+        <w:spacing w:line="480" w:lineRule="auto"/>
+        <w:rPr>
+          <w:color w:val="000000"/>
+        </w:rPr>
+      </w:pPr>
+      <w:r>
+        <w:rPr>
+          <w:color w:val="000000"/>
+        </w:rPr>
+        <w:t>We sampled understory and overstory communities in field campaigns during the summer of 2018, 2019 and 2021. We counted vegetation above diameter breast height (DBH, 1.37 m) in 400-m</w:t>
+      </w:r>
+      <w:r>
+        <w:rPr>
+          <w:color w:val="000000"/>
+          <w:vertAlign w:val="superscript"/>
+        </w:rPr>
+        <w:t>2</w:t>
+      </w:r>
+      <w:r>
+        <w:rPr>
+          <w:color w:val="000000"/>
+        </w:rPr>
+        <w:t xml:space="preserve"> sample spaces within each plot, though in denser stands, sample spaces w</w:t>
+      </w:r>
+      <w:r>
+        <w:rPr>
+          <w:color w:val="000000"/>
+        </w:rPr>
+        <w:t>ere limited to 100m</w:t>
+      </w:r>
+      <w:r>
+        <w:rPr>
+          <w:color w:val="000000"/>
+          <w:vertAlign w:val="superscript"/>
+        </w:rPr>
+        <w:t>2</w:t>
+      </w:r>
+      <w:r>
+        <w:rPr>
+          <w:color w:val="000000"/>
+        </w:rPr>
+        <w:t xml:space="preserve"> or 200 m</w:t>
+      </w:r>
+      <w:r>
+        <w:rPr>
+          <w:color w:val="000000"/>
+          <w:vertAlign w:val="superscript"/>
+        </w:rPr>
+        <w:t>2</w:t>
+      </w:r>
+      <w:r>
+        <w:rPr>
+          <w:color w:val="000000"/>
+        </w:rPr>
+        <w:t xml:space="preserve"> randomly selected subsamples. For </w:t>
+      </w:r>
+      <w:proofErr w:type="gramStart"/>
+      <w:r>
+        <w:rPr>
+          <w:color w:val="000000"/>
+        </w:rPr>
+        <w:t>each individual</w:t>
+      </w:r>
+      <w:proofErr w:type="gramEnd"/>
+      <w:r>
+        <w:rPr>
+          <w:color w:val="000000"/>
+        </w:rPr>
+        <w:t xml:space="preserve"> above DBH, we recorded species, diameter at breast height (cm), canopy health (%) and the dominant corresponding </w:t>
       </w:r>
       <w:r>
         <w:rPr>
           <w:color w:val="000000"/>
         </w:rPr>
         <w:lastRenderedPageBreak/>
-        <w:t xml:space="preserve">unburned, burned and reburned stands. We sampled two locations: an upland region with well-drained soils and a lowland region with flatter topography and poorly drained soils. </w:t>
-      </w:r>
-    </w:p>
-    <w:p>
-      <w:pPr>
-        <w:spacing w:line="480" w:lineRule="auto"/>
-        <w:rPr>
-          <w:color w:val="000000"/>
-        </w:rPr>
-      </w:pPr>
-    </w:p>
-    <w:p>
-      <w:pPr>
-        <w:spacing w:line="480" w:lineRule="auto"/>
-        <w:rPr>
-          <w:color w:val="FF0000"/>
-        </w:rPr>
-      </w:pPr>
-      <w:r>
-        <w:rPr>
-          <w:color w:val="FF0000"/>
-        </w:rPr>
-        <w:t>Figure X. Map of study locations.</w:t>
-      </w:r>
+        <w:t>understory species. We recorded seedlings and shrubs below DBH</w:t>
+      </w:r>
+      <w:r>
+        <w:rPr>
+          <w:color w:val="000000"/>
+        </w:rPr>
+        <w:t xml:space="preserve"> in 10 1-m</w:t>
+      </w:r>
+      <w:r>
+        <w:rPr>
+          <w:color w:val="000000"/>
+          <w:vertAlign w:val="superscript"/>
+        </w:rPr>
+        <w:t>2</w:t>
+      </w:r>
+      <w:r>
+        <w:rPr>
+          <w:color w:val="000000"/>
+        </w:rPr>
+        <w:t xml:space="preserve"> subsets at each plot, and classified individuals above DBH but under 2.5 mm in diameter as saplings. Given the sensitivity of biodiversity metrics to sample size (</w:t>
+      </w:r>
+      <w:proofErr w:type="spellStart"/>
+      <w:r>
+        <w:rPr>
+          <w:color w:val="000000"/>
+        </w:rPr>
+        <w:t>Maurregan</w:t>
+      </w:r>
+      <w:proofErr w:type="spellEnd"/>
+      <w:r>
+        <w:rPr>
+          <w:color w:val="000000"/>
+        </w:rPr>
+        <w:t xml:space="preserve"> 2013), sample size was constrained specifically to a maximum of 400 m</w:t>
+      </w:r>
+      <w:proofErr w:type="gramStart"/>
+      <w:r>
+        <w:rPr>
+          <w:color w:val="000000"/>
+          <w:vertAlign w:val="superscript"/>
+        </w:rPr>
+        <w:t xml:space="preserve">2 </w:t>
+      </w:r>
+      <w:r>
+        <w:rPr>
+          <w:color w:val="000000"/>
+        </w:rPr>
+        <w:t xml:space="preserve"> sub</w:t>
+      </w:r>
+      <w:proofErr w:type="gramEnd"/>
+      <w:r>
+        <w:rPr>
+          <w:color w:val="000000"/>
+        </w:rPr>
+        <w:t>-samples of overstory vegetation and 100 m</w:t>
+      </w:r>
+      <w:r>
+        <w:rPr>
+          <w:color w:val="000000"/>
+          <w:vertAlign w:val="superscript"/>
+        </w:rPr>
+        <w:t>2</w:t>
+      </w:r>
+      <w:r>
+        <w:rPr>
+          <w:color w:val="000000"/>
+        </w:rPr>
+        <w:t xml:space="preserve"> of understory vegetation. </w:t>
+      </w:r>
+    </w:p>
+    <w:p>
+      <w:pPr>
+        <w:spacing w:line="480" w:lineRule="auto"/>
+        <w:rPr>
+          <w:color w:val="000000"/>
+        </w:rPr>
+      </w:pPr>
+    </w:p>
+    <w:p>
+      <w:pPr>
+        <w:spacing w:line="480" w:lineRule="auto"/>
+        <w:rPr>
+          <w:color w:val="000000"/>
+        </w:rPr>
+      </w:pPr>
+      <w:r>
+        <w:rPr>
+          <w:color w:val="000000"/>
+        </w:rPr>
+        <w:t xml:space="preserve">We recorded species present and percent cover of understory vegetation within </w:t>
+      </w:r>
+      <w:r>
+        <w:t xml:space="preserve">5 </w:t>
+      </w:r>
+      <w:r>
+        <w:rPr>
+          <w:color w:val="000000"/>
+        </w:rPr>
+        <w:t>1-meter</w:t>
+      </w:r>
+      <w:r>
+        <w:rPr>
+          <w:color w:val="000000"/>
+          <w:vertAlign w:val="superscript"/>
+        </w:rPr>
+        <w:t xml:space="preserve">2 </w:t>
+      </w:r>
+      <w:r>
+        <w:rPr>
+          <w:color w:val="000000"/>
+        </w:rPr>
+        <w:t>subsamples within each plot</w:t>
+      </w:r>
+      <w:r>
+        <w:rPr>
+          <w:color w:val="000000"/>
+        </w:rPr>
+        <w:t xml:space="preserve"> and identified s</w:t>
+      </w:r>
+      <w:r>
+        <w:rPr>
+          <w:color w:val="000000"/>
+        </w:rPr>
+        <w:t>pecies</w:t>
+      </w:r>
+      <w:r>
+        <w:rPr>
+          <w:color w:val="000000"/>
+        </w:rPr>
+        <w:t xml:space="preserve"> </w:t>
+      </w:r>
+      <w:r>
+        <w:rPr>
+          <w:color w:val="000000"/>
+        </w:rPr>
+        <w:t xml:space="preserve">according to regional guides (Mackinnon et al. 2004, </w:t>
+      </w:r>
+      <w:proofErr w:type="spellStart"/>
+      <w:r>
+        <w:rPr>
+          <w:color w:val="000000"/>
+        </w:rPr>
+        <w:t>Laursen</w:t>
+      </w:r>
+      <w:proofErr w:type="spellEnd"/>
+      <w:r>
+        <w:rPr>
+          <w:color w:val="000000"/>
+        </w:rPr>
+        <w:t xml:space="preserve"> and </w:t>
+      </w:r>
+      <w:proofErr w:type="spellStart"/>
+      <w:r>
+        <w:rPr>
+          <w:color w:val="000000"/>
+        </w:rPr>
+        <w:t>Seppelt</w:t>
+      </w:r>
+      <w:proofErr w:type="spellEnd"/>
+      <w:r>
+        <w:rPr>
+          <w:color w:val="000000"/>
+        </w:rPr>
+        <w:t xml:space="preserve"> 2010, </w:t>
+      </w:r>
+      <w:proofErr w:type="spellStart"/>
+      <w:r>
+        <w:rPr>
+          <w:color w:val="000000"/>
+        </w:rPr>
+        <w:t>Hulten</w:t>
+      </w:r>
+      <w:proofErr w:type="spellEnd"/>
+      <w:r>
+        <w:rPr>
+          <w:color w:val="000000"/>
+        </w:rPr>
+        <w:t xml:space="preserve"> 1968). When individuals were unidentifiable to the species level, the genus level was used. Due to difficulties in identifying moss spec</w:t>
+      </w:r>
+      <w:r>
+        <w:rPr>
+          <w:color w:val="000000"/>
+        </w:rPr>
+        <w:t xml:space="preserve">ies consistently across plots, we describe all moss data at the genus level. </w:t>
+      </w:r>
+    </w:p>
+    <w:p>
+      <w:pPr>
+        <w:spacing w:line="480" w:lineRule="auto"/>
+        <w:rPr>
+          <w:color w:val="000000"/>
+        </w:rPr>
+      </w:pPr>
+    </w:p>
+    <w:p>
+      <w:pPr>
+        <w:spacing w:line="480" w:lineRule="auto"/>
+        <w:rPr>
+          <w:color w:val="000000"/>
+        </w:rPr>
+      </w:pPr>
+      <w:r>
+        <w:rPr>
+          <w:color w:val="000000"/>
+        </w:rPr>
+        <w:t>To capture canopy openness as it relates to light availability, we took skyward hemispherical photographs at the center of each plot. Pixels were classified as “sky” or “non-sky</w:t>
+      </w:r>
+      <w:r>
+        <w:rPr>
+          <w:color w:val="000000"/>
+        </w:rPr>
+        <w:t xml:space="preserve">” using Gap Light Analyzer (GLA) software, which was then used to quantity canopy openness (Frazer et al. 1999). </w:t>
+      </w:r>
+    </w:p>
+    <w:p>
+      <w:pPr>
+        <w:spacing w:line="480" w:lineRule="auto"/>
+        <w:rPr>
+          <w:color w:val="000000"/>
+        </w:rPr>
+      </w:pPr>
     </w:p>
     <w:p>
       <w:pPr>
@@ -918,339 +1030,180 @@
         <w:rPr>
           <w:rFonts w:ascii="Times New Roman" w:eastAsia="Times New Roman" w:hAnsi="Times New Roman" w:cs="Times New Roman"/>
         </w:rPr>
-        <w:t>Field sampling</w:t>
-      </w:r>
-    </w:p>
-    <w:p>
-      <w:pPr>
-        <w:spacing w:line="480" w:lineRule="auto"/>
-        <w:rPr>
-          <w:color w:val="000000"/>
-        </w:rPr>
-      </w:pPr>
-      <w:r>
-        <w:rPr>
-          <w:color w:val="000000"/>
-        </w:rPr>
-        <w:t>We sampled understory and overstory communities in field campaigns during the summer of 2018, 2019 and 2021. We counted vegetation above diameter breast height (DBH, 1.37 m) in 400-m</w:t>
-      </w:r>
-      <w:r>
-        <w:rPr>
-          <w:color w:val="000000"/>
-          <w:vertAlign w:val="superscript"/>
-        </w:rPr>
-        <w:t>2</w:t>
-      </w:r>
-      <w:r>
-        <w:rPr>
-          <w:color w:val="000000"/>
-        </w:rPr>
-        <w:t xml:space="preserve"> sample spaces within each plot, though in denser stands, sample spaces were limited to 100m</w:t>
-      </w:r>
-      <w:r>
-        <w:rPr>
-          <w:color w:val="000000"/>
-          <w:vertAlign w:val="superscript"/>
-        </w:rPr>
-        <w:t>2</w:t>
-      </w:r>
-      <w:r>
-        <w:rPr>
-          <w:color w:val="000000"/>
-        </w:rPr>
-        <w:t xml:space="preserve"> or 200 m</w:t>
-      </w:r>
-      <w:r>
-        <w:rPr>
-          <w:color w:val="000000"/>
-          <w:vertAlign w:val="superscript"/>
-        </w:rPr>
-        <w:t>2</w:t>
-      </w:r>
-      <w:r>
-        <w:rPr>
-          <w:color w:val="000000"/>
-        </w:rPr>
-        <w:t xml:space="preserve"> randomly selected subsamples. For </w:t>
+        <w:t>Data analysis</w:t>
+      </w:r>
+    </w:p>
+    <w:p>
+      <w:pPr>
+        <w:spacing w:line="480" w:lineRule="auto"/>
+        <w:rPr>
+          <w:color w:val="000000"/>
+        </w:rPr>
+      </w:pPr>
+      <w:r>
+        <w:rPr>
+          <w:color w:val="000000"/>
+        </w:rPr>
+        <w:t>[]</w:t>
+      </w:r>
+    </w:p>
+    <w:p>
+      <w:pPr>
+        <w:spacing w:line="480" w:lineRule="auto"/>
+        <w:rPr>
+          <w:color w:val="000000"/>
+        </w:rPr>
+      </w:pPr>
+      <w:r>
+        <w:rPr>
+          <w:color w:val="000000"/>
+        </w:rPr>
+        <w:t>To examine the specific drivers of community diversity in understories of upland reburned stands, we use multivariate regres</w:t>
+      </w:r>
+      <w:r>
+        <w:rPr>
+          <w:color w:val="000000"/>
+        </w:rPr>
+        <w:t xml:space="preserve">sion models with Simpson’s diversity index as a dependent variable, and number of fires, organic layer depth (as a metric of disturbance severity), solar insolation, slope, and canopy openness as independent variables. Simpson’s index was calculated </w:t>
+      </w:r>
+      <w:r>
+        <w:rPr>
+          <w:color w:val="000000"/>
+        </w:rPr>
+        <w:lastRenderedPageBreak/>
+        <w:t>for up</w:t>
+      </w:r>
+      <w:r>
+        <w:rPr>
+          <w:color w:val="000000"/>
+        </w:rPr>
+        <w:t xml:space="preserve">land and </w:t>
+      </w:r>
+      <w:r>
+        <w:t xml:space="preserve">lowland </w:t>
+      </w:r>
+      <w:r>
+        <w:rPr>
+          <w:color w:val="000000"/>
+        </w:rPr>
+        <w:t>plant communities according to reburn history using the ‘vegan’ package in R (</w:t>
+      </w:r>
+      <w:proofErr w:type="spellStart"/>
+      <w:r>
+        <w:rPr>
+          <w:color w:val="000000"/>
+        </w:rPr>
+        <w:t>Oskanen</w:t>
+      </w:r>
+      <w:proofErr w:type="spellEnd"/>
+      <w:r>
+        <w:rPr>
+          <w:color w:val="000000"/>
+        </w:rPr>
+        <w:t xml:space="preserve"> et al. 2017). This index provides a measure of diversity that considers both species richness and evenness of abundance by measuring the probability that</w:t>
+      </w:r>
+      <w:r>
+        <w:rPr>
+          <w:color w:val="000000"/>
+        </w:rPr>
+        <w:t xml:space="preserve"> two individuals randomly selected from an area will belong to the same species (</w:t>
+      </w:r>
+      <w:proofErr w:type="spellStart"/>
+      <w:r>
+        <w:rPr>
+          <w:color w:val="000000"/>
+        </w:rPr>
+        <w:t>Magurran</w:t>
+      </w:r>
+      <w:proofErr w:type="spellEnd"/>
+      <w:r>
+        <w:rPr>
+          <w:color w:val="000000"/>
+        </w:rPr>
+        <w:t xml:space="preserve"> 2013). Simpson’s diversity index was selected over the commonly used Shannon diversity index due to the stability of Simpson’s index at lower sample sizes (</w:t>
+      </w:r>
+      <w:proofErr w:type="spellStart"/>
+      <w:r>
+        <w:rPr>
+          <w:color w:val="000000"/>
+        </w:rPr>
+        <w:t>Magurran</w:t>
+      </w:r>
+      <w:proofErr w:type="spellEnd"/>
+      <w:r>
+        <w:rPr>
+          <w:color w:val="000000"/>
+        </w:rPr>
+        <w:t xml:space="preserve"> 2</w:t>
+      </w:r>
+      <w:r>
+        <w:rPr>
+          <w:color w:val="000000"/>
+        </w:rPr>
+        <w:t xml:space="preserve">013, </w:t>
+      </w:r>
+      <w:proofErr w:type="spellStart"/>
+      <w:r>
+        <w:rPr>
+          <w:color w:val="000000"/>
+        </w:rPr>
+        <w:t>Gimaret-Carpentier</w:t>
+      </w:r>
+      <w:proofErr w:type="spellEnd"/>
+      <w:r>
+        <w:rPr>
+          <w:color w:val="000000"/>
+        </w:rPr>
+        <w:t xml:space="preserve"> et al. 1998). This model was used to compare the effect sizes and confidence intervals of the independent variables to evaluate the main drivers of diversity between a predefined set of frequency, </w:t>
       </w:r>
       <w:proofErr w:type="gramStart"/>
       <w:r>
         <w:rPr>
           <w:color w:val="000000"/>
         </w:rPr>
-        <w:t>each individual</w:t>
+        <w:t>severity</w:t>
       </w:r>
       <w:proofErr w:type="gramEnd"/>
       <w:r>
         <w:rPr>
           <w:color w:val="000000"/>
         </w:rPr>
-        <w:t xml:space="preserve"> above DBH, we recorded species, diameter at breast height (cm), canopy health (%) and the dominant corresponding understory species. We recorded seedlings and shrubs below DBH in 10 1-m</w:t>
-      </w:r>
-      <w:r>
-        <w:rPr>
-          <w:color w:val="000000"/>
-          <w:vertAlign w:val="superscript"/>
-        </w:rPr>
-        <w:t>2</w:t>
-      </w:r>
-      <w:r>
-        <w:rPr>
-          <w:color w:val="000000"/>
-        </w:rPr>
-        <w:t xml:space="preserve"> subsets at each plot, and classified individuals above DBH but under 2.5 mm in diameter as saplings. Given the sensitivity of biodiversity metrics to sample size (</w:t>
-      </w:r>
-      <w:proofErr w:type="spellStart"/>
-      <w:r>
-        <w:rPr>
-          <w:color w:val="000000"/>
-        </w:rPr>
-        <w:t>Maurregan</w:t>
-      </w:r>
-      <w:proofErr w:type="spellEnd"/>
-      <w:r>
-        <w:rPr>
-          <w:color w:val="000000"/>
-        </w:rPr>
-        <w:t xml:space="preserve"> 2013), sample size was constrained specifically to a maximum of 400 m</w:t>
-      </w:r>
-      <w:proofErr w:type="gramStart"/>
-      <w:r>
-        <w:rPr>
-          <w:color w:val="000000"/>
-          <w:vertAlign w:val="superscript"/>
-        </w:rPr>
-        <w:t xml:space="preserve">2 </w:t>
-      </w:r>
-      <w:r>
-        <w:rPr>
-          <w:color w:val="000000"/>
-        </w:rPr>
-        <w:t xml:space="preserve"> sub</w:t>
-      </w:r>
-      <w:proofErr w:type="gramEnd"/>
-      <w:r>
-        <w:rPr>
-          <w:color w:val="000000"/>
-        </w:rPr>
-        <w:t>-samples of overstory vegetation and 100 m</w:t>
-      </w:r>
-      <w:r>
-        <w:rPr>
-          <w:color w:val="000000"/>
-          <w:vertAlign w:val="superscript"/>
-        </w:rPr>
-        <w:t>2</w:t>
-      </w:r>
-      <w:r>
-        <w:rPr>
-          <w:color w:val="000000"/>
-        </w:rPr>
-        <w:t xml:space="preserve"> of understory vegetation. </w:t>
-      </w:r>
-    </w:p>
-    <w:p>
-      <w:pPr>
-        <w:spacing w:line="480" w:lineRule="auto"/>
-        <w:rPr>
-          <w:color w:val="000000"/>
-        </w:rPr>
-      </w:pPr>
-    </w:p>
-    <w:p>
-      <w:pPr>
-        <w:spacing w:line="480" w:lineRule="auto"/>
-        <w:rPr>
-          <w:color w:val="000000"/>
-        </w:rPr>
-      </w:pPr>
-      <w:r>
-        <w:rPr>
-          <w:color w:val="000000"/>
-        </w:rPr>
-        <w:t xml:space="preserve">We recorded species present and percent cover of understory vegetation within </w:t>
-      </w:r>
-      <w:r>
-        <w:t xml:space="preserve">5 </w:t>
-      </w:r>
-      <w:r>
-        <w:rPr>
-          <w:color w:val="000000"/>
-        </w:rPr>
-        <w:t>1-meter</w:t>
-      </w:r>
-      <w:r>
-        <w:rPr>
-          <w:color w:val="000000"/>
-          <w:vertAlign w:val="superscript"/>
-        </w:rPr>
-        <w:t xml:space="preserve">2 </w:t>
-      </w:r>
-      <w:r>
-        <w:rPr>
-          <w:color w:val="000000"/>
-        </w:rPr>
-        <w:t>subsamples within each plot in the upland site, and across 10</w:t>
-      </w:r>
-      <w:r>
-        <w:t xml:space="preserve"> 0.5-meter2 sub samples in the lowland</w:t>
-      </w:r>
-      <w:r>
-        <w:rPr>
-          <w:color w:val="000000"/>
-        </w:rPr>
-        <w:t xml:space="preserve">. Species were identified according to regional guides (Mackinnon et al. 2004, </w:t>
-      </w:r>
-      <w:proofErr w:type="spellStart"/>
-      <w:r>
-        <w:rPr>
-          <w:color w:val="000000"/>
-        </w:rPr>
-        <w:t>Laursen</w:t>
-      </w:r>
-      <w:proofErr w:type="spellEnd"/>
-      <w:r>
-        <w:rPr>
-          <w:color w:val="000000"/>
-        </w:rPr>
-        <w:t xml:space="preserve"> and </w:t>
-      </w:r>
-      <w:proofErr w:type="spellStart"/>
-      <w:r>
-        <w:rPr>
-          <w:color w:val="000000"/>
-        </w:rPr>
-        <w:t>Seppelt</w:t>
-      </w:r>
-      <w:proofErr w:type="spellEnd"/>
-      <w:r>
-        <w:rPr>
-          <w:color w:val="000000"/>
-        </w:rPr>
-        <w:t xml:space="preserve"> 2010, </w:t>
-      </w:r>
-      <w:proofErr w:type="spellStart"/>
-      <w:r>
-        <w:rPr>
-          <w:color w:val="000000"/>
-        </w:rPr>
-        <w:t>Hulten</w:t>
-      </w:r>
-      <w:proofErr w:type="spellEnd"/>
-      <w:r>
-        <w:rPr>
-          <w:color w:val="000000"/>
-        </w:rPr>
-        <w:t xml:space="preserve"> 1968). When individuals were unidentifiable to the species level, the genus level was used. Due to difficulties in identifying moss species consistently across plots, we describe all moss data at the genus level. </w:t>
-      </w:r>
-    </w:p>
-    <w:p>
-      <w:pPr>
-        <w:spacing w:line="480" w:lineRule="auto"/>
-        <w:rPr>
-          <w:color w:val="000000"/>
-        </w:rPr>
-      </w:pPr>
-    </w:p>
-    <w:p>
-      <w:pPr>
-        <w:spacing w:line="480" w:lineRule="auto"/>
-        <w:rPr>
-          <w:color w:val="000000"/>
-        </w:rPr>
-      </w:pPr>
-      <w:r>
-        <w:rPr>
-          <w:color w:val="000000"/>
-        </w:rPr>
-        <w:lastRenderedPageBreak/>
-        <w:t xml:space="preserve">To capture canopy openness as it relates to light availability, we took skyward hemispherical photographs at the center of each plot. Pixels were classified as “sky” or “non-sky” using Gap Light Analyzer (GLA) software, which was then used to quantity canopy openness (Frazer et al. 1999). </w:t>
-      </w:r>
-    </w:p>
-    <w:p>
-      <w:pPr>
-        <w:spacing w:line="480" w:lineRule="auto"/>
-        <w:rPr>
-          <w:color w:val="000000"/>
-        </w:rPr>
-      </w:pPr>
-    </w:p>
-    <w:p>
-      <w:pPr>
-        <w:pStyle w:val="Heading4"/>
-        <w:spacing w:line="480" w:lineRule="auto"/>
-        <w:rPr>
-          <w:rFonts w:ascii="Times New Roman" w:eastAsia="Times New Roman" w:hAnsi="Times New Roman" w:cs="Times New Roman"/>
-        </w:rPr>
-      </w:pPr>
-      <w:r>
-        <w:rPr>
-          <w:rFonts w:ascii="Times New Roman" w:eastAsia="Times New Roman" w:hAnsi="Times New Roman" w:cs="Times New Roman"/>
-        </w:rPr>
-        <w:t>Data analysis</w:t>
-      </w:r>
-    </w:p>
-    <w:p>
-      <w:pPr>
-        <w:spacing w:line="480" w:lineRule="auto"/>
-        <w:rPr>
-          <w:color w:val="000000"/>
-        </w:rPr>
-      </w:pPr>
-      <w:r>
-        <w:rPr>
-          <w:color w:val="000000"/>
-        </w:rPr>
-        <w:t>[]</w:t>
-      </w:r>
-    </w:p>
-    <w:p>
-      <w:pPr>
-        <w:spacing w:line="480" w:lineRule="auto"/>
-        <w:rPr>
-          <w:color w:val="000000"/>
-        </w:rPr>
-      </w:pPr>
-      <w:r>
-        <w:rPr>
-          <w:color w:val="000000"/>
-        </w:rPr>
-        <w:t xml:space="preserve">To examine the specific drivers of community diversity in understories of upland reburned stands, we use multivariate regression models with Simpson’s diversity index as a dependent variable, and number of fires, organic layer depth (as a metric of disturbance severity), solar insolation, slope, and canopy openness as independent variables. Simpson’s index was calculated for upland and </w:t>
-      </w:r>
-      <w:r>
-        <w:t xml:space="preserve">lowland </w:t>
-      </w:r>
-      <w:r>
-        <w:rPr>
-          <w:color w:val="000000"/>
-        </w:rPr>
-        <w:t>plant communities according to reburn history using the ‘vegan’ package in R (</w:t>
-      </w:r>
-      <w:proofErr w:type="spellStart"/>
-      <w:r>
-        <w:rPr>
-          <w:color w:val="000000"/>
-        </w:rPr>
-        <w:t>Oskanen</w:t>
-      </w:r>
-      <w:proofErr w:type="spellEnd"/>
-      <w:r>
-        <w:rPr>
-          <w:color w:val="000000"/>
-        </w:rPr>
-        <w:t xml:space="preserve"> et al. 2017). This index provides a measure of diversity that </w:t>
-      </w:r>
-      <w:r>
-        <w:rPr>
-          <w:color w:val="000000"/>
-        </w:rPr>
-        <w:t>considers</w:t>
-      </w:r>
-      <w:r>
-        <w:rPr>
-          <w:color w:val="000000"/>
-        </w:rPr>
-        <w:t xml:space="preserve"> both species richness and evenness of abundance by measuring the probability that two individuals randomly selected from an area will belong to the same species (</w:t>
+        <w:t xml:space="preserve"> and topographic characteri</w:t>
+      </w:r>
+      <w:r>
+        <w:rPr>
+          <w:color w:val="000000"/>
+        </w:rPr>
+        <w:t xml:space="preserve">stics. </w:t>
+      </w:r>
+    </w:p>
+    <w:p>
+      <w:pPr>
+        <w:spacing w:line="480" w:lineRule="auto"/>
+        <w:rPr>
+          <w:color w:val="000000"/>
+        </w:rPr>
+      </w:pPr>
+    </w:p>
+    <w:p>
+      <w:pPr>
+        <w:spacing w:line="480" w:lineRule="auto"/>
+        <w:rPr>
+          <w:color w:val="000000"/>
+        </w:rPr>
+      </w:pPr>
+      <w:commentRangeStart w:id="2"/>
+      <w:r>
+        <w:rPr>
+          <w:color w:val="000000"/>
+        </w:rPr>
+        <w:t>To evaluate how plant communities in reburned stands differ according to reburn history or topographic context, we used presence/absence data of individual species to calculate Jaccard’s similarity index. Jaccard’s index uses the size of intersect</w:t>
+      </w:r>
+      <w:r>
+        <w:rPr>
+          <w:color w:val="000000"/>
+        </w:rPr>
+        <w:t>ion and the size of the union of two finite sample sets to evaluate similarity (</w:t>
       </w:r>
       <w:proofErr w:type="spellStart"/>
       <w:r>
@@ -1264,104 +1217,13 @@
         <w:rPr>
           <w:color w:val="000000"/>
         </w:rPr>
-        <w:t xml:space="preserve"> 2013). Simpson’s diversity index was selected over the commonly used Shannon diversity index due to the stability of Simpson’s index at lower sample sizes (</w:t>
-      </w:r>
-      <w:proofErr w:type="spellStart"/>
-      <w:r>
-        <w:rPr>
-          <w:color w:val="000000"/>
-        </w:rPr>
-        <w:t>Magurran</w:t>
-      </w:r>
-      <w:proofErr w:type="spellEnd"/>
-      <w:r>
-        <w:rPr>
-          <w:color w:val="000000"/>
-        </w:rPr>
-        <w:t xml:space="preserve"> 2013, </w:t>
-      </w:r>
-      <w:proofErr w:type="spellStart"/>
-      <w:r>
-        <w:rPr>
-          <w:color w:val="000000"/>
-        </w:rPr>
-        <w:t>Gimaret-Carpentier</w:t>
-      </w:r>
-      <w:proofErr w:type="spellEnd"/>
-      <w:r>
-        <w:rPr>
-          <w:color w:val="000000"/>
-        </w:rPr>
-        <w:t xml:space="preserve"> et al. 1998). This model was used to compare the effect sizes and confidence intervals of the </w:t>
-      </w:r>
-      <w:r>
-        <w:rPr>
-          <w:color w:val="000000"/>
-        </w:rPr>
-        <w:t>independent</w:t>
-      </w:r>
-      <w:r>
-        <w:rPr>
-          <w:color w:val="000000"/>
-        </w:rPr>
-        <w:t xml:space="preserve"> variables to evaluate the main drivers of diversity between a predefined set of frequency, </w:t>
-      </w:r>
-      <w:proofErr w:type="gramStart"/>
-      <w:r>
-        <w:rPr>
-          <w:color w:val="000000"/>
-        </w:rPr>
-        <w:t>severity</w:t>
-      </w:r>
-      <w:proofErr w:type="gramEnd"/>
-      <w:r>
-        <w:rPr>
-          <w:color w:val="000000"/>
-        </w:rPr>
-        <w:t xml:space="preserve"> and topographic characteristics. </w:t>
-      </w:r>
-    </w:p>
-    <w:p>
-      <w:pPr>
-        <w:spacing w:line="480" w:lineRule="auto"/>
-        <w:rPr>
-          <w:color w:val="000000"/>
-        </w:rPr>
-      </w:pPr>
-    </w:p>
-    <w:p>
-      <w:pPr>
-        <w:spacing w:line="480" w:lineRule="auto"/>
-        <w:rPr>
-          <w:color w:val="000000"/>
-        </w:rPr>
-      </w:pPr>
-      <w:r>
-        <w:rPr>
-          <w:color w:val="000000"/>
-        </w:rPr>
-        <w:t xml:space="preserve">To evaluate how plant communities in reburned stands differ according to reburn history or topographic context, we used presence/absence data of individual species to calculate Jaccard’s </w:t>
-      </w:r>
-      <w:r>
-        <w:rPr>
-          <w:color w:val="000000"/>
-        </w:rPr>
-        <w:lastRenderedPageBreak/>
-        <w:t>similarity index. Jaccard’s index uses the size of intersection and the size of the union of two finite sample sets to evaluate similarity (</w:t>
-      </w:r>
-      <w:proofErr w:type="spellStart"/>
-      <w:r>
-        <w:rPr>
-          <w:color w:val="000000"/>
-        </w:rPr>
-        <w:t>Magurran</w:t>
-      </w:r>
-      <w:proofErr w:type="spellEnd"/>
-      <w:r>
-        <w:rPr>
-          <w:color w:val="000000"/>
-        </w:rPr>
-        <w:t xml:space="preserve"> 2013). Once-burned species communities will be pooled and treated as one community. Jaccard’s index on its own is often a descriptive metric: to provide a quantitative estimate of community difference across reburns, we calculated Jaccard’s index comparing each plot experiencing either 2 or 3 fires to the pooled one-burn community. This approach </w:t>
+        <w:t xml:space="preserve"> 2013). Once-burned species communities will be pooled and treated as one community. Jaccard’s index on its own is often a descriptive metric: to provide a quantitative</w:t>
+      </w:r>
+      <w:r>
+        <w:rPr>
+          <w:color w:val="000000"/>
+        </w:rPr>
+        <w:t xml:space="preserve"> estimate of community difference across reburns, we calculated Jaccard’s index comparing each plot experiencing either 2 or 3 fires to the pooled one-burn community. This approach </w:t>
       </w:r>
       <w:r>
         <w:t>produced a distribution</w:t>
@@ -1370,7 +1232,13 @@
         <w:rPr>
           <w:color w:val="000000"/>
         </w:rPr>
-        <w:t xml:space="preserve"> of differences created from comparing each twice-burned plot index to the pool of once-burned plots. That distribution of differences </w:t>
+        <w:t xml:space="preserve"> of differences created from comparing each twice-bu</w:t>
+      </w:r>
+      <w:r>
+        <w:rPr>
+          <w:color w:val="000000"/>
+        </w:rPr>
+        <w:t xml:space="preserve">rned plot index to the pool of once-burned plots. That distribution of differences </w:t>
       </w:r>
       <w:r>
         <w:t xml:space="preserve">is </w:t>
@@ -1379,7 +1247,20 @@
         <w:rPr>
           <w:color w:val="000000"/>
         </w:rPr>
-        <w:t xml:space="preserve">compared between 1-burn vs 2-burn and 1-burn vs 3-burn, providing a specific quantitative measure of whether additional reburns drives converging or diverging communities. </w:t>
+        <w:t>compared between 1-burn vs 2-burn and 1-burn vs 3-burn, providing a specific quantitative measure of whether additional reburns drives converging or diverging communities</w:t>
+      </w:r>
+      <w:r>
+        <w:rPr>
+          <w:color w:val="000000"/>
+        </w:rPr>
+        <w:t xml:space="preserve">. </w:t>
+      </w:r>
+      <w:commentRangeEnd w:id="2"/>
+      <w:r>
+        <w:rPr>
+          <w:rStyle w:val="CommentReference"/>
+        </w:rPr>
+        <w:commentReference w:id="2"/>
       </w:r>
     </w:p>
     <w:p>
@@ -1397,44 +1278,80 @@
       <w:bookmarkStart w:id="3" w:name="_heading=h.3znysh7" w:colFirst="0" w:colLast="0"/>
       <w:bookmarkEnd w:id="3"/>
       <w:r>
+        <w:lastRenderedPageBreak/>
         <w:t>Results</w:t>
       </w:r>
     </w:p>
+    <w:p>
+      <w:pPr>
+        <w:pStyle w:val="Heading3"/>
+      </w:pPr>
+      <w:r>
+        <w:t>Species composition</w:t>
+      </w:r>
+    </w:p>
+    <w:p>
+      <w:pPr>
+        <w:pStyle w:val="Heading3"/>
+      </w:pPr>
+      <w:r>
+        <w:t>Species cover</w:t>
+      </w:r>
+    </w:p>
+    <w:p>
+      <w:pPr>
+        <w:pStyle w:val="Heading3"/>
+      </w:pPr>
+      <w:r>
+        <w:t>Species richness</w:t>
+      </w:r>
+    </w:p>
+    <w:p>
+      <w:pPr>
+        <w:pStyle w:val="Heading3"/>
+      </w:pPr>
+      <w:r>
+        <w:t>Nitrogen fixers</w:t>
+      </w:r>
+    </w:p>
+    <w:p>
+      <w:pPr>
+        <w:pStyle w:val="Heading3"/>
+      </w:pPr>
+      <w:r>
+        <w:t>Canopy structure / light availability</w:t>
+      </w:r>
+    </w:p>
+    <w:p>
+      <w:pPr>
+        <w:pStyle w:val="Heading2"/>
+      </w:pPr>
+      <w:r>
+        <w:t>Discussion</w:t>
+      </w:r>
+    </w:p>
     <w:p/>
     <w:p>
       <w:pPr>
         <w:pStyle w:val="Heading2"/>
-      </w:pPr>
-      <w:r>
-        <w:t>Discussion</w:t>
-      </w:r>
-    </w:p>
-    <w:p/>
+        <w:spacing w:line="480" w:lineRule="auto"/>
+        <w:rPr>
+          <w:rFonts w:ascii="Times New Roman" w:eastAsia="Times New Roman" w:hAnsi="Times New Roman" w:cs="Times New Roman"/>
+        </w:rPr>
+      </w:pPr>
+      <w:r>
+        <w:rPr>
+          <w:rFonts w:ascii="Times New Roman" w:eastAsia="Times New Roman" w:hAnsi="Times New Roman" w:cs="Times New Roman"/>
+        </w:rPr>
+        <w:t>Acknowledgements</w:t>
+      </w:r>
+      <w:r>
+        <w:br w:type="page"/>
+      </w:r>
+    </w:p>
     <w:p>
       <w:pPr>
         <w:pStyle w:val="Heading2"/>
-        <w:spacing w:line="480" w:lineRule="auto"/>
-        <w:rPr>
-          <w:rFonts w:ascii="Times New Roman" w:eastAsia="Times New Roman" w:hAnsi="Times New Roman" w:cs="Times New Roman"/>
-        </w:rPr>
-      </w:pPr>
-      <w:r>
-        <w:rPr>
-          <w:rFonts w:ascii="Times New Roman" w:eastAsia="Times New Roman" w:hAnsi="Times New Roman" w:cs="Times New Roman"/>
-        </w:rPr>
-        <w:t>Acknowledgements</w:t>
-      </w:r>
-      <w:r>
-        <w:rPr>
-          <w:rFonts w:ascii="Times New Roman" w:eastAsia="Times New Roman" w:hAnsi="Times New Roman" w:cs="Times New Roman"/>
-        </w:rPr>
-        <w:br w:type="page"/>
-      </w:r>
-    </w:p>
-    <w:p>
-      <w:pPr>
-        <w:pStyle w:val="Heading2"/>
-        <w:suppressLineNumbers/>
         <w:spacing w:line="480" w:lineRule="auto"/>
         <w:rPr>
           <w:rFonts w:ascii="Times New Roman" w:eastAsia="Times New Roman" w:hAnsi="Times New Roman" w:cs="Times New Roman"/>
@@ -1450,7 +1367,6 @@
     </w:p>
     <w:p>
       <w:pPr>
-        <w:suppressLineNumbers/>
         <w:spacing w:line="480" w:lineRule="auto"/>
         <w:ind w:left="720" w:hanging="720"/>
         <w:rPr>
@@ -1498,7 +1414,16 @@
           <w:szCs w:val="20"/>
           <w:highlight w:val="white"/>
         </w:rPr>
-        <w:t>, A.D., Duffy, P., Flannigan, M., Walsh, J. and Melillo, J., 2009. Assessing the response of area burned to changing climate in western boreal North America using a Multivariate Adaptive Regression Splines (MARS) approach. </w:t>
+        <w:t>, A.D., Duffy, P., Flannigan, M., Walsh, J. and Melillo, J., 2009. Assessing the response of area burned to changing climate in western boreal North America using a Multivariate Ada</w:t>
+      </w:r>
+      <w:r>
+        <w:rPr>
+          <w:color w:val="000000"/>
+          <w:sz w:val="20"/>
+          <w:szCs w:val="20"/>
+          <w:highlight w:val="white"/>
+        </w:rPr>
+        <w:t>ptive Regression Splines (MARS) approach. </w:t>
       </w:r>
       <w:r>
         <w:rPr>
@@ -1541,7 +1466,6 @@
     </w:p>
     <w:p>
       <w:pPr>
-        <w:suppressLineNumbers/>
         <w:spacing w:line="480" w:lineRule="auto"/>
         <w:ind w:left="720" w:hanging="720"/>
         <w:rPr>
@@ -1612,7 +1536,6 @@
     </w:p>
     <w:p>
       <w:pPr>
-        <w:suppressLineNumbers/>
         <w:spacing w:line="480" w:lineRule="auto"/>
         <w:ind w:left="720" w:hanging="720"/>
         <w:rPr>
@@ -1679,7 +1602,16 @@
           <w:szCs w:val="20"/>
           <w:highlight w:val="white"/>
         </w:rPr>
-        <w:t>Verbyla</w:t>
+        <w:t>Ver</w:t>
+      </w:r>
+      <w:r>
+        <w:rPr>
+          <w:color w:val="000000"/>
+          <w:sz w:val="20"/>
+          <w:szCs w:val="20"/>
+          <w:highlight w:val="white"/>
+        </w:rPr>
+        <w:t>byla</w:t>
       </w:r>
       <w:proofErr w:type="spellEnd"/>
       <w:r>
@@ -1713,7 +1645,6 @@
     </w:p>
     <w:p>
       <w:pPr>
-        <w:suppressLineNumbers/>
         <w:spacing w:line="480" w:lineRule="auto"/>
         <w:ind w:left="720" w:hanging="720"/>
         <w:rPr>
@@ -1802,12 +1733,19 @@
           <w:sz w:val="20"/>
           <w:szCs w:val="20"/>
         </w:rPr>
-        <w:t> 15(3): e0229927.</w:t>
-      </w:r>
-    </w:p>
-    <w:p>
-      <w:pPr>
-        <w:suppressLineNumbers/>
+        <w:t> 15(3): e022</w:t>
+      </w:r>
+      <w:r>
+        <w:rPr>
+          <w:color w:val="000000"/>
+          <w:sz w:val="20"/>
+          <w:szCs w:val="20"/>
+        </w:rPr>
+        <w:t>9927.</w:t>
+      </w:r>
+    </w:p>
+    <w:p>
+      <w:pPr>
         <w:spacing w:line="480" w:lineRule="auto"/>
         <w:ind w:left="720" w:hanging="720"/>
         <w:rPr>
@@ -1904,12 +1842,19 @@
           <w:sz w:val="20"/>
           <w:szCs w:val="20"/>
         </w:rPr>
-        <w:t xml:space="preserve"> and program documentation. Copyright © 1999: Simon Fraser University, Burnaby, British Columbia, and the Institute of Ecosystem Studies, Millbrook, New York.</w:t>
-      </w:r>
-    </w:p>
-    <w:p>
-      <w:pPr>
-        <w:suppressLineNumbers/>
+        <w:t xml:space="preserve"> and program documentation. </w:t>
+      </w:r>
+      <w:r>
+        <w:rPr>
+          <w:color w:val="000000"/>
+          <w:sz w:val="20"/>
+          <w:szCs w:val="20"/>
+        </w:rPr>
+        <w:t>Copyright © 1999: Simon Fraser University, Burnaby, British Columbia, and the Institute of Ecosystem Studies, Millbrook, New York.</w:t>
+      </w:r>
+    </w:p>
+    <w:p>
+      <w:pPr>
         <w:spacing w:line="480" w:lineRule="auto"/>
         <w:ind w:left="720" w:hanging="720"/>
         <w:rPr>
@@ -1970,7 +1915,6 @@
     </w:p>
     <w:p>
       <w:pPr>
-        <w:suppressLineNumbers/>
         <w:spacing w:line="480" w:lineRule="auto"/>
         <w:ind w:left="720" w:hanging="720"/>
         <w:rPr>
@@ -2028,7 +1972,16 @@
           <w:szCs w:val="20"/>
           <w:highlight w:val="white"/>
         </w:rPr>
-        <w:t>Houllier</w:t>
+        <w:t>Houll</w:t>
+      </w:r>
+      <w:r>
+        <w:rPr>
+          <w:color w:val="000000"/>
+          <w:sz w:val="20"/>
+          <w:szCs w:val="20"/>
+          <w:highlight w:val="white"/>
+        </w:rPr>
+        <w:t>ier</w:t>
       </w:r>
       <w:proofErr w:type="spellEnd"/>
       <w:r>
@@ -2043,7 +1996,6 @@
     </w:p>
     <w:p>
       <w:pPr>
-        <w:suppressLineNumbers/>
         <w:spacing w:line="480" w:lineRule="auto"/>
         <w:ind w:left="720" w:hanging="720"/>
         <w:rPr>
@@ -2080,7 +2032,16 @@
           <w:szCs w:val="20"/>
           <w:highlight w:val="white"/>
         </w:rPr>
-        <w:t>, J.C., Sirois, L., Kneeshaw, D., Morin, H., Charron, I. and Simard, M.J., 1999. A review of the regeneration dynamics of North American boreal forest tree species. </w:t>
+        <w:t xml:space="preserve">, J.C., Sirois, L., Kneeshaw, D., Morin, H., Charron, I. and Simard, M.J., 1999. A review of the regeneration </w:t>
+      </w:r>
+      <w:r>
+        <w:rPr>
+          <w:color w:val="000000"/>
+          <w:sz w:val="20"/>
+          <w:szCs w:val="20"/>
+          <w:highlight w:val="white"/>
+        </w:rPr>
+        <w:t>dynamics of North American boreal forest tree species. </w:t>
       </w:r>
       <w:r>
         <w:rPr>
@@ -2123,7 +2084,6 @@
     </w:p>
     <w:p>
       <w:pPr>
-        <w:suppressLineNumbers/>
         <w:spacing w:line="480" w:lineRule="auto"/>
         <w:ind w:left="720" w:hanging="720"/>
         <w:rPr>
@@ -2165,7 +2125,6 @@
       <w:r>
         <w:rPr>
           <w:i/>
-          <w:iCs/>
           <w:color w:val="000000"/>
           <w:sz w:val="20"/>
           <w:szCs w:val="20"/>
@@ -2185,7 +2144,6 @@
       <w:r>
         <w:rPr>
           <w:i/>
-          <w:iCs/>
           <w:color w:val="000000"/>
           <w:sz w:val="20"/>
           <w:szCs w:val="20"/>
@@ -2200,21 +2158,20 @@
           <w:szCs w:val="20"/>
           <w:highlight w:val="white"/>
         </w:rPr>
-        <w:t>(4), pp.381-397</w:t>
-      </w:r>
-      <w:r>
-        <w:rPr>
-          <w:color w:val="000000"/>
-          <w:sz w:val="20"/>
-          <w:szCs w:val="20"/>
-          <w:highlight w:val="white"/>
-        </w:rPr>
-        <w:t>.</w:t>
-      </w:r>
-    </w:p>
-    <w:p>
-      <w:pPr>
-        <w:suppressLineNumbers/>
+        <w:t>(4), pp.3</w:t>
+      </w:r>
+      <w:r>
+        <w:rPr>
+          <w:color w:val="000000"/>
+          <w:sz w:val="20"/>
+          <w:szCs w:val="20"/>
+          <w:highlight w:val="white"/>
+        </w:rPr>
+        <w:t>81-397.</w:t>
+      </w:r>
+    </w:p>
+    <w:p>
+      <w:pPr>
         <w:spacing w:line="480" w:lineRule="auto"/>
         <w:ind w:left="720" w:hanging="720"/>
         <w:rPr>
@@ -2286,7 +2243,6 @@
     </w:p>
     <w:p>
       <w:pPr>
-        <w:suppressLineNumbers/>
         <w:spacing w:line="480" w:lineRule="auto"/>
         <w:ind w:left="720" w:hanging="720"/>
         <w:rPr>
@@ -2320,7 +2276,16 @@
           <w:sz w:val="20"/>
           <w:szCs w:val="20"/>
         </w:rPr>
-        <w:t>Flora of Alaska and neighboring territories: a manual of the vascular plants</w:t>
+        <w:t>Flora of Alaska and neighboring territor</w:t>
+      </w:r>
+      <w:r>
+        <w:rPr>
+          <w:i/>
+          <w:color w:val="000000"/>
+          <w:sz w:val="20"/>
+          <w:szCs w:val="20"/>
+        </w:rPr>
+        <w:t>ies: a manual of the vascular plants</w:t>
       </w:r>
       <w:r>
         <w:rPr>
@@ -2333,7 +2298,6 @@
     </w:p>
     <w:p>
       <w:pPr>
-        <w:suppressLineNumbers/>
         <w:spacing w:line="480" w:lineRule="auto"/>
         <w:ind w:left="720" w:hanging="720"/>
         <w:rPr>
@@ -2376,7 +2340,16 @@
           <w:sz w:val="20"/>
           <w:szCs w:val="20"/>
         </w:rPr>
-        <w:t>Canadian Journal of Zoology</w:t>
+        <w:t xml:space="preserve">Canadian </w:t>
+      </w:r>
+      <w:r>
+        <w:rPr>
+          <w:i/>
+          <w:color w:val="000000"/>
+          <w:sz w:val="20"/>
+          <w:szCs w:val="20"/>
+        </w:rPr>
+        <w:t>Journal of Zoology</w:t>
       </w:r>
       <w:r>
         <w:rPr>
@@ -2406,7 +2379,6 @@
     </w:p>
     <w:p>
       <w:pPr>
-        <w:suppressLineNumbers/>
         <w:spacing w:line="480" w:lineRule="auto"/>
         <w:ind w:left="720" w:hanging="720"/>
         <w:rPr>
@@ -2444,7 +2416,6 @@
     </w:p>
     <w:p>
       <w:pPr>
-        <w:suppressLineNumbers/>
         <w:spacing w:line="480" w:lineRule="auto"/>
         <w:ind w:left="720" w:hanging="720"/>
         <w:rPr>
@@ -2459,7 +2430,15 @@
           <w:sz w:val="20"/>
           <w:szCs w:val="20"/>
         </w:rPr>
-        <w:t xml:space="preserve">Howard, Janet L. 1996. Populus </w:t>
+        <w:t>Howard, Jan</w:t>
+      </w:r>
+      <w:r>
+        <w:rPr>
+          <w:color w:val="000000"/>
+          <w:sz w:val="20"/>
+          <w:szCs w:val="20"/>
+        </w:rPr>
+        <w:t xml:space="preserve">et L. 1996. Populus </w:t>
       </w:r>
       <w:proofErr w:type="spellStart"/>
       <w:r>
@@ -2482,7 +2461,6 @@
     </w:p>
     <w:p>
       <w:pPr>
-        <w:suppressLineNumbers/>
         <w:spacing w:line="480" w:lineRule="auto"/>
         <w:ind w:left="720" w:hanging="720"/>
         <w:rPr>
@@ -2497,12 +2475,19 @@
           <w:sz w:val="20"/>
           <w:szCs w:val="20"/>
         </w:rPr>
-        <w:t>Johnstone, J.F. and Chapin, F.S., 2006. Fire interval effects on successional trajectory in boreal forests of northwest Canada. Ecosystems, 9(2), pp.268-277.</w:t>
-      </w:r>
-    </w:p>
-    <w:p>
-      <w:pPr>
-        <w:suppressLineNumbers/>
+        <w:t>Johnstone, J.F. and Chapin, F.S., 2006. Fire interval eff</w:t>
+      </w:r>
+      <w:r>
+        <w:rPr>
+          <w:color w:val="000000"/>
+          <w:sz w:val="20"/>
+          <w:szCs w:val="20"/>
+        </w:rPr>
+        <w:t>ects on successional trajectory in boreal forests of northwest Canada. Ecosystems, 9(2), pp.268-277.</w:t>
+      </w:r>
+    </w:p>
+    <w:p>
+      <w:pPr>
         <w:spacing w:line="480" w:lineRule="auto"/>
         <w:ind w:left="720" w:hanging="720"/>
         <w:rPr>
@@ -2517,7 +2502,15 @@
           <w:sz w:val="20"/>
           <w:szCs w:val="20"/>
         </w:rPr>
-        <w:t>Johnstone, J.F., Hollingsworth, T.N., CHAPIN III, F.S. and Mack, M.C., 2010. Changes in fire regime break the legacy lock on successional trajectories in Alaskan boreal forest. </w:t>
+        <w:t>Johnstone, J.F., Hollingsworth, T.N., CHAPIN III, F.S. and Mack, M.C., 2010. Changes in fire regime break the legacy lock on successional trajectories in A</w:t>
+      </w:r>
+      <w:r>
+        <w:rPr>
+          <w:color w:val="000000"/>
+          <w:sz w:val="20"/>
+          <w:szCs w:val="20"/>
+        </w:rPr>
+        <w:t>laskan boreal forest. </w:t>
       </w:r>
       <w:r>
         <w:rPr>
@@ -2556,7 +2549,6 @@
     </w:p>
     <w:p>
       <w:pPr>
-        <w:suppressLineNumbers/>
         <w:spacing w:line="480" w:lineRule="auto"/>
         <w:ind w:left="720" w:hanging="720"/>
         <w:rPr>
@@ -2598,7 +2590,16 @@
           <w:sz w:val="20"/>
           <w:szCs w:val="20"/>
         </w:rPr>
-        <w:t>Landscape Ecology</w:t>
+        <w:t>Landscape Eco</w:t>
+      </w:r>
+      <w:r>
+        <w:rPr>
+          <w:i/>
+          <w:color w:val="000000"/>
+          <w:sz w:val="20"/>
+          <w:szCs w:val="20"/>
+        </w:rPr>
+        <w:t>logy</w:t>
       </w:r>
       <w:r>
         <w:rPr>
@@ -2628,7 +2629,6 @@
     </w:p>
     <w:p>
       <w:pPr>
-        <w:suppressLineNumbers/>
         <w:spacing w:line="480" w:lineRule="auto"/>
         <w:ind w:left="720" w:hanging="720"/>
         <w:rPr>
@@ -2709,7 +2709,6 @@
     </w:p>
     <w:p>
       <w:pPr>
-        <w:suppressLineNumbers/>
         <w:spacing w:line="480" w:lineRule="auto"/>
         <w:ind w:left="720" w:hanging="720"/>
         <w:rPr>
@@ -2763,7 +2762,6 @@
     </w:p>
     <w:p>
       <w:pPr>
-        <w:suppressLineNumbers/>
         <w:spacing w:line="480" w:lineRule="auto"/>
         <w:ind w:left="720" w:hanging="720"/>
         <w:rPr>
@@ -2829,7 +2827,17 @@
           <w:szCs w:val="20"/>
           <w:highlight w:val="white"/>
         </w:rPr>
-        <w:t>Lichenicolous</w:t>
+        <w:t>Lichenicolo</w:t>
+      </w:r>
+      <w:r>
+        <w:rPr>
+          <w:i/>
+          <w:color w:val="000000"/>
+          <w:sz w:val="20"/>
+          <w:szCs w:val="20"/>
+          <w:highlight w:val="white"/>
+        </w:rPr>
+        <w:t>us</w:t>
       </w:r>
       <w:proofErr w:type="spellEnd"/>
       <w:r>
@@ -2854,7 +2862,6 @@
     </w:p>
     <w:p>
       <w:pPr>
-        <w:suppressLineNumbers/>
         <w:spacing w:line="480" w:lineRule="auto"/>
         <w:ind w:left="720" w:hanging="720"/>
         <w:rPr>
@@ -2935,7 +2942,6 @@
     </w:p>
     <w:p>
       <w:pPr>
-        <w:suppressLineNumbers/>
         <w:spacing w:line="480" w:lineRule="auto"/>
         <w:ind w:left="720" w:hanging="720"/>
         <w:rPr>
@@ -2977,12 +2983,19 @@
           <w:sz w:val="20"/>
           <w:szCs w:val="20"/>
         </w:rPr>
-        <w:t>. John Wiley &amp; Sons.</w:t>
-      </w:r>
-    </w:p>
-    <w:p>
-      <w:pPr>
-        <w:suppressLineNumbers/>
+        <w:t xml:space="preserve">. John </w:t>
+      </w:r>
+      <w:r>
+        <w:rPr>
+          <w:color w:val="000000"/>
+          <w:sz w:val="20"/>
+          <w:szCs w:val="20"/>
+        </w:rPr>
+        <w:t>Wiley &amp; Sons.</w:t>
+      </w:r>
+    </w:p>
+    <w:p>
+      <w:pPr>
         <w:spacing w:line="480" w:lineRule="auto"/>
         <w:ind w:left="720" w:hanging="720"/>
         <w:rPr>
@@ -3048,7 +3061,6 @@
     </w:p>
     <w:p>
       <w:pPr>
-        <w:suppressLineNumbers/>
         <w:spacing w:line="480" w:lineRule="auto"/>
         <w:ind w:left="720" w:hanging="720"/>
         <w:rPr>
@@ -3063,7 +3075,15 @@
           <w:sz w:val="20"/>
           <w:szCs w:val="20"/>
         </w:rPr>
-        <w:t>Roland, C.A., Schmidt, J.H. and Nicklen, E.F., 2013. Landscape‐scale patterns in tree occupancy and abundance in subarctic Alaska. </w:t>
+        <w:t>Roland, C.A., Schmidt, J.H. and Nicklen, E.F., 2013. L</w:t>
+      </w:r>
+      <w:r>
+        <w:rPr>
+          <w:color w:val="000000"/>
+          <w:sz w:val="20"/>
+          <w:szCs w:val="20"/>
+        </w:rPr>
+        <w:t>andscape‐scale patterns in tree occupancy and abundance in subarctic Alaska. </w:t>
       </w:r>
       <w:r>
         <w:rPr>
@@ -3102,7 +3122,6 @@
     </w:p>
     <w:p>
       <w:pPr>
-        <w:suppressLineNumbers/>
         <w:spacing w:line="480" w:lineRule="auto"/>
         <w:ind w:left="720" w:hanging="720"/>
         <w:rPr>
@@ -3189,7 +3208,15 @@
           <w:sz w:val="20"/>
           <w:szCs w:val="20"/>
         </w:rPr>
-        <w:t xml:space="preserve">, R., 2017. The impacts of climate change and disturbance on </w:t>
+        <w:t xml:space="preserve">, R., 2017. The impacts of climate change </w:t>
+      </w:r>
+      <w:r>
+        <w:rPr>
+          <w:color w:val="000000"/>
+          <w:sz w:val="20"/>
+          <w:szCs w:val="20"/>
+        </w:rPr>
+        <w:t xml:space="preserve">and disturbance on </w:t>
       </w:r>
       <w:proofErr w:type="spellStart"/>
       <w:r>
@@ -3246,7 +3273,6 @@
     </w:p>
     <w:p>
       <w:pPr>
-        <w:suppressLineNumbers/>
         <w:spacing w:line="480" w:lineRule="auto"/>
         <w:ind w:left="720" w:hanging="720"/>
         <w:rPr>
@@ -3316,7 +3342,15 @@
           <w:sz w:val="20"/>
           <w:szCs w:val="20"/>
         </w:rPr>
-        <w:t>, E.S., 2011. Recent acceleration of biomass burning and carbon losses in Alaskan forests and peatlands. </w:t>
+        <w:t>, E.S., 2011. Recent ac</w:t>
+      </w:r>
+      <w:r>
+        <w:rPr>
+          <w:color w:val="000000"/>
+          <w:sz w:val="20"/>
+          <w:szCs w:val="20"/>
+        </w:rPr>
+        <w:t>celeration of biomass burning and carbon losses in Alaskan forests and peatlands. </w:t>
       </w:r>
       <w:r>
         <w:rPr>
@@ -3355,7 +3389,6 @@
     </w:p>
     <w:p>
       <w:pPr>
-        <w:suppressLineNumbers/>
         <w:spacing w:line="480" w:lineRule="auto"/>
         <w:ind w:left="720" w:hanging="720"/>
         <w:rPr>
@@ -3433,7 +3466,16 @@
           <w:sz w:val="20"/>
           <w:szCs w:val="20"/>
         </w:rPr>
-        <w:t>Bioscience</w:t>
+        <w:t>Bioscienc</w:t>
+      </w:r>
+      <w:r>
+        <w:rPr>
+          <w:i/>
+          <w:color w:val="000000"/>
+          <w:sz w:val="20"/>
+          <w:szCs w:val="20"/>
+        </w:rPr>
+        <w:t>e</w:t>
       </w:r>
       <w:r>
         <w:rPr>
@@ -3463,7 +3505,6 @@
     </w:p>
     <w:p>
       <w:pPr>
-        <w:suppressLineNumbers/>
         <w:spacing w:line="480" w:lineRule="auto"/>
         <w:ind w:left="720" w:hanging="720"/>
         <w:rPr>
@@ -3527,7 +3568,6 @@
     </w:p>
     <w:p>
       <w:pPr>
-        <w:suppressLineNumbers/>
         <w:spacing w:line="480" w:lineRule="auto"/>
         <w:ind w:left="720" w:hanging="720"/>
         <w:rPr>
@@ -3559,12 +3599,19 @@
           <w:sz w:val="20"/>
           <w:szCs w:val="20"/>
         </w:rPr>
-        <w:t> (pp. 309-344). Springer, Berlin, Heidelberg.</w:t>
-      </w:r>
-    </w:p>
-    <w:p>
-      <w:pPr>
-        <w:suppressLineNumbers/>
+        <w:t> (pp. 309</w:t>
+      </w:r>
+      <w:r>
+        <w:rPr>
+          <w:color w:val="000000"/>
+          <w:sz w:val="20"/>
+          <w:szCs w:val="20"/>
+        </w:rPr>
+        <w:t>-344). Springer, Berlin, Heidelberg.</w:t>
+      </w:r>
+    </w:p>
+    <w:p>
+      <w:pPr>
         <w:spacing w:line="480" w:lineRule="auto"/>
         <w:ind w:left="720" w:hanging="720"/>
         <w:rPr>
@@ -3615,7 +3662,15 @@
           <w:sz w:val="20"/>
           <w:szCs w:val="20"/>
         </w:rPr>
-        <w:t xml:space="preserve"> and forest controls on post-fire vegetation assemblies are modified by fire history and burn severity in the northwestern Canadian boreal forest. </w:t>
+        <w:t xml:space="preserve"> and forest controls on post-fire vegetation assemblies are modified by fire history and burn severity in the northwestern Canadian borea</w:t>
+      </w:r>
+      <w:r>
+        <w:rPr>
+          <w:color w:val="000000"/>
+          <w:sz w:val="20"/>
+          <w:szCs w:val="20"/>
+        </w:rPr>
+        <w:t>l forest. </w:t>
       </w:r>
       <w:r>
         <w:rPr>
@@ -3654,7 +3709,6 @@
     </w:p>
     <w:p>
       <w:pPr>
-        <w:suppressLineNumbers/>
         <w:spacing w:line="480" w:lineRule="auto"/>
         <w:ind w:left="720" w:hanging="720"/>
         <w:rPr>
@@ -3746,77 +3800,30 @@
 
 <file path=word/comments.xml><?xml version="1.0" encoding="utf-8"?>
 <w:comments xmlns:wpc="http://schemas.microsoft.com/office/word/2010/wordprocessingCanvas" xmlns:cx="http://schemas.microsoft.com/office/drawing/2014/chartex" xmlns:cx1="http://schemas.microsoft.com/office/drawing/2015/9/8/chartex" xmlns:cx2="http://schemas.microsoft.com/office/drawing/2015/10/21/chartex" xmlns:cx3="http://schemas.microsoft.com/office/drawing/2016/5/9/chartex" xmlns:cx4="http://schemas.microsoft.com/office/drawing/2016/5/10/chartex" xmlns:cx5="http://schemas.microsoft.com/office/drawing/2016/5/11/chartex" xmlns:cx6="http://schemas.microsoft.com/office/drawing/2016/5/12/chartex" xmlns:cx7="http://schemas.microsoft.com/office/drawing/2016/5/13/chartex" xmlns:cx8="http://schemas.microsoft.com/office/drawing/2016/5/14/chartex" xmlns:mc="http://schemas.openxmlformats.org/markup-compatibility/2006" xmlns:aink="http://schemas.microsoft.com/office/drawing/2016/ink" xmlns:am3d="http://schemas.microsoft.com/office/drawing/2017/model3d" xmlns:o="urn:schemas-microsoft-com:office:office" xmlns:r="http://schemas.openxmlformats.org/officeDocument/2006/relationships" xmlns:m="http://schemas.openxmlformats.org/officeDocument/2006/math" xmlns:v="urn:schemas-microsoft-com:vml" xmlns:wp14="http://schemas.microsoft.com/office/word/2010/wordprocessingDrawing" xmlns:wp="http://schemas.openxmlformats.org/drawingml/2006/wordprocessingDrawing" xmlns:w10="urn:schemas-microsoft-com:office:word" xmlns:w="http://schemas.openxmlformats.org/wordprocessingml/2006/main" xmlns:w14="http://schemas.microsoft.com/office/word/2010/wordml" xmlns:w15="http://schemas.microsoft.com/office/word/2012/wordml" xmlns:w16cex="http://schemas.microsoft.com/office/word/2018/wordml/cex" xmlns:w16cid="http://schemas.microsoft.com/office/word/2016/wordml/cid" xmlns:w16="http://schemas.microsoft.com/office/word/2018/wordml" xmlns:w16sdtdh="http://schemas.microsoft.com/office/word/2020/wordml/sdtdatahash" xmlns:w16se="http://schemas.microsoft.com/office/word/2015/wordml/symex" xmlns:wpg="http://schemas.microsoft.com/office/word/2010/wordprocessingGroup" xmlns:wpi="http://schemas.microsoft.com/office/word/2010/wordprocessingInk" xmlns:wne="http://schemas.microsoft.com/office/word/2006/wordml" xmlns:wps="http://schemas.microsoft.com/office/word/2010/wordprocessingShape" mc:Ignorable="w14 w15 w16se w16cid w16 w16cex w16sdtdh wp14">
-  <w:comment w:id="1" w:author="Hayes, Katherine" w:date="2021-06-10T15:27:00Z" w:initials="">
-    <w:p>
-      <w:pPr>
-        <w:widowControl w:val="0"/>
-        <w:pBdr>
-          <w:top w:val="nil"/>
-          <w:left w:val="nil"/>
-          <w:bottom w:val="nil"/>
-          <w:right w:val="nil"/>
-          <w:between w:val="nil"/>
-        </w:pBdr>
-        <w:rPr>
-          <w:rFonts w:ascii="Arial" w:eastAsia="Arial" w:hAnsi="Arial" w:cs="Arial"/>
-          <w:color w:val="000000"/>
-          <w:sz w:val="22"/>
-          <w:szCs w:val="22"/>
-        </w:rPr>
-      </w:pPr>
-      <w:r>
-        <w:rPr>
-          <w:rFonts w:ascii="Arial" w:eastAsia="Arial" w:hAnsi="Arial" w:cs="Arial"/>
-          <w:color w:val="000000"/>
-          <w:sz w:val="22"/>
-          <w:szCs w:val="22"/>
-        </w:rPr>
-        <w:t>Kind of important point – this implies comparing communities to other sites all-together, which could happen</w:t>
-      </w:r>
-    </w:p>
-    <w:p>
-      <w:pPr>
-        <w:widowControl w:val="0"/>
-        <w:pBdr>
-          <w:top w:val="nil"/>
-          <w:left w:val="nil"/>
-          <w:bottom w:val="nil"/>
-          <w:right w:val="nil"/>
-          <w:between w:val="nil"/>
-        </w:pBdr>
-        <w:rPr>
-          <w:rFonts w:ascii="Arial" w:eastAsia="Arial" w:hAnsi="Arial" w:cs="Arial"/>
-          <w:color w:val="000000"/>
-          <w:sz w:val="22"/>
-          <w:szCs w:val="22"/>
-        </w:rPr>
-      </w:pPr>
-    </w:p>
-    <w:p>
-      <w:pPr>
-        <w:widowControl w:val="0"/>
-        <w:pBdr>
-          <w:top w:val="nil"/>
-          <w:left w:val="nil"/>
-          <w:bottom w:val="nil"/>
-          <w:right w:val="nil"/>
-          <w:between w:val="nil"/>
-        </w:pBdr>
-        <w:rPr>
-          <w:rFonts w:ascii="Arial" w:eastAsia="Arial" w:hAnsi="Arial" w:cs="Arial"/>
-          <w:color w:val="000000"/>
-          <w:sz w:val="22"/>
-          <w:szCs w:val="22"/>
-        </w:rPr>
-      </w:pPr>
-      <w:r>
-        <w:rPr>
-          <w:rFonts w:ascii="Arial" w:eastAsia="Arial" w:hAnsi="Arial" w:cs="Arial"/>
-          <w:color w:val="000000"/>
-          <w:sz w:val="22"/>
-          <w:szCs w:val="22"/>
-        </w:rPr>
-        <w:t>Pretty sure what I meant here was just a comparison between my own reburned sites to each other, across the sites and vs the unburned references</w:t>
+  <w:comment w:id="2" w:author="Hayes, Katherine" w:date="2021-08-24T11:03:00Z" w:initials="HK">
+    <w:p>
+      <w:pPr>
+        <w:pStyle w:val="CommentText"/>
+      </w:pPr>
+      <w:r>
+        <w:rPr>
+          <w:rStyle w:val="CommentReference"/>
+        </w:rPr>
+        <w:annotationRef/>
+      </w:r>
+      <w:r>
+        <w:t xml:space="preserve">Switching to </w:t>
+      </w:r>
+      <w:r>
+        <w:t>Bray-</w:t>
+      </w:r>
+      <w:proofErr w:type="spellStart"/>
+      <w:r>
+        <w:t>curtis</w:t>
+      </w:r>
+      <w:proofErr w:type="spellEnd"/>
+      <w:r>
+        <w:t xml:space="preserve"> dissimilarity index</w:t>
       </w:r>
     </w:p>
   </w:comment>
@@ -3825,13 +3832,19 @@
 
 <file path=word/commentsExtended.xml><?xml version="1.0" encoding="utf-8"?>
 <w15:commentsEx xmlns:wpc="http://schemas.microsoft.com/office/word/2010/wordprocessingCanvas" xmlns:cx="http://schemas.microsoft.com/office/drawing/2014/chartex" xmlns:cx1="http://schemas.microsoft.com/office/drawing/2015/9/8/chartex" xmlns:cx2="http://schemas.microsoft.com/office/drawing/2015/10/21/chartex" xmlns:cx3="http://schemas.microsoft.com/office/drawing/2016/5/9/chartex" xmlns:cx4="http://schemas.microsoft.com/office/drawing/2016/5/10/chartex" xmlns:cx5="http://schemas.microsoft.com/office/drawing/2016/5/11/chartex" xmlns:cx6="http://schemas.microsoft.com/office/drawing/2016/5/12/chartex" xmlns:cx7="http://schemas.microsoft.com/office/drawing/2016/5/13/chartex" xmlns:cx8="http://schemas.microsoft.com/office/drawing/2016/5/14/chartex" xmlns:mc="http://schemas.openxmlformats.org/markup-compatibility/2006" xmlns:aink="http://schemas.microsoft.com/office/drawing/2016/ink" xmlns:am3d="http://schemas.microsoft.com/office/drawing/2017/model3d" xmlns:o="urn:schemas-microsoft-com:office:office" xmlns:r="http://schemas.openxmlformats.org/officeDocument/2006/relationships" xmlns:m="http://schemas.openxmlformats.org/officeDocument/2006/math" xmlns:v="urn:schemas-microsoft-com:vml" xmlns:wp14="http://schemas.microsoft.com/office/word/2010/wordprocessingDrawing" xmlns:wp="http://schemas.openxmlformats.org/drawingml/2006/wordprocessingDrawing" xmlns:w10="urn:schemas-microsoft-com:office:word" xmlns:w="http://schemas.openxmlformats.org/wordprocessingml/2006/main" xmlns:w14="http://schemas.microsoft.com/office/word/2010/wordml" xmlns:w15="http://schemas.microsoft.com/office/word/2012/wordml" xmlns:w16cex="http://schemas.microsoft.com/office/word/2018/wordml/cex" xmlns:w16cid="http://schemas.microsoft.com/office/word/2016/wordml/cid" xmlns:w16="http://schemas.microsoft.com/office/word/2018/wordml" xmlns:w16sdtdh="http://schemas.microsoft.com/office/word/2020/wordml/sdtdatahash" xmlns:w16se="http://schemas.microsoft.com/office/word/2015/wordml/symex" xmlns:wpg="http://schemas.microsoft.com/office/word/2010/wordprocessingGroup" xmlns:wpi="http://schemas.microsoft.com/office/word/2010/wordprocessingInk" xmlns:wne="http://schemas.microsoft.com/office/word/2006/wordml" xmlns:wps="http://schemas.microsoft.com/office/word/2010/wordprocessingShape" mc:Ignorable="w14 w15 w16se w16cid w16 w16cex w16sdtdh wp14">
-  <w15:commentEx w15:paraId="00000050" w15:done="0"/>
+  <w15:commentEx w15:paraId="511B7509" w15:done="0"/>
 </w15:commentsEx>
+</file>
+
+<file path=word/commentsExtensible.xml><?xml version="1.0" encoding="utf-8"?>
+<w16cex:commentsExtensible xmlns:wpc="http://schemas.microsoft.com/office/word/2010/wordprocessingCanvas" xmlns:cx="http://schemas.microsoft.com/office/drawing/2014/chartex" xmlns:cx1="http://schemas.microsoft.com/office/drawing/2015/9/8/chartex" xmlns:cx2="http://schemas.microsoft.com/office/drawing/2015/10/21/chartex" xmlns:cx3="http://schemas.microsoft.com/office/drawing/2016/5/9/chartex" xmlns:cx4="http://schemas.microsoft.com/office/drawing/2016/5/10/chartex" xmlns:cx5="http://schemas.microsoft.com/office/drawing/2016/5/11/chartex" xmlns:cx6="http://schemas.microsoft.com/office/drawing/2016/5/12/chartex" xmlns:cx7="http://schemas.microsoft.com/office/drawing/2016/5/13/chartex" xmlns:cx8="http://schemas.microsoft.com/office/drawing/2016/5/14/chartex" xmlns:mc="http://schemas.openxmlformats.org/markup-compatibility/2006" xmlns:aink="http://schemas.microsoft.com/office/drawing/2016/ink" xmlns:am3d="http://schemas.microsoft.com/office/drawing/2017/model3d" xmlns:o="urn:schemas-microsoft-com:office:office" xmlns:r="http://schemas.openxmlformats.org/officeDocument/2006/relationships" xmlns:m="http://schemas.openxmlformats.org/officeDocument/2006/math" xmlns:v="urn:schemas-microsoft-com:vml" xmlns:wp14="http://schemas.microsoft.com/office/word/2010/wordprocessingDrawing" xmlns:wp="http://schemas.openxmlformats.org/drawingml/2006/wordprocessingDrawing" xmlns:w10="urn:schemas-microsoft-com:office:word" xmlns:w="http://schemas.openxmlformats.org/wordprocessingml/2006/main" xmlns:w14="http://schemas.microsoft.com/office/word/2010/wordml" xmlns:w15="http://schemas.microsoft.com/office/word/2012/wordml" xmlns:w16cex="http://schemas.microsoft.com/office/word/2018/wordml/cex" xmlns:w16cid="http://schemas.microsoft.com/office/word/2016/wordml/cid" xmlns:w16="http://schemas.microsoft.com/office/word/2018/wordml" xmlns:w16sdtdh="http://schemas.microsoft.com/office/word/2020/wordml/sdtdatahash" xmlns:w16se="http://schemas.microsoft.com/office/word/2015/wordml/symex" xmlns:wpg="http://schemas.microsoft.com/office/word/2010/wordprocessingGroup" xmlns:wpi="http://schemas.microsoft.com/office/word/2010/wordprocessingInk" xmlns:wne="http://schemas.microsoft.com/office/word/2006/wordml" xmlns:wps="http://schemas.microsoft.com/office/word/2010/wordprocessingShape" mc:Ignorable="w14 w15 w16se w16cid w16 w16cex w16sdtdh wp14">
+  <w16cex:commentExtensible w16cex:durableId="24CF508C" w16cex:dateUtc="2021-08-24T16:03:00Z"/>
+</w16cex:commentsExtensible>
 </file>
 
 <file path=word/commentsIds.xml><?xml version="1.0" encoding="utf-8"?>
 <w16cid:commentsIds xmlns:wpc="http://schemas.microsoft.com/office/word/2010/wordprocessingCanvas" xmlns:cx="http://schemas.microsoft.com/office/drawing/2014/chartex" xmlns:cx1="http://schemas.microsoft.com/office/drawing/2015/9/8/chartex" xmlns:cx2="http://schemas.microsoft.com/office/drawing/2015/10/21/chartex" xmlns:cx3="http://schemas.microsoft.com/office/drawing/2016/5/9/chartex" xmlns:cx4="http://schemas.microsoft.com/office/drawing/2016/5/10/chartex" xmlns:cx5="http://schemas.microsoft.com/office/drawing/2016/5/11/chartex" xmlns:cx6="http://schemas.microsoft.com/office/drawing/2016/5/12/chartex" xmlns:cx7="http://schemas.microsoft.com/office/drawing/2016/5/13/chartex" xmlns:cx8="http://schemas.microsoft.com/office/drawing/2016/5/14/chartex" xmlns:mc="http://schemas.openxmlformats.org/markup-compatibility/2006" xmlns:aink="http://schemas.microsoft.com/office/drawing/2016/ink" xmlns:am3d="http://schemas.microsoft.com/office/drawing/2017/model3d" xmlns:o="urn:schemas-microsoft-com:office:office" xmlns:r="http://schemas.openxmlformats.org/officeDocument/2006/relationships" xmlns:m="http://schemas.openxmlformats.org/officeDocument/2006/math" xmlns:v="urn:schemas-microsoft-com:vml" xmlns:wp14="http://schemas.microsoft.com/office/word/2010/wordprocessingDrawing" xmlns:wp="http://schemas.openxmlformats.org/drawingml/2006/wordprocessingDrawing" xmlns:w10="urn:schemas-microsoft-com:office:word" xmlns:w="http://schemas.openxmlformats.org/wordprocessingml/2006/main" xmlns:w14="http://schemas.microsoft.com/office/word/2010/wordml" xmlns:w15="http://schemas.microsoft.com/office/word/2012/wordml" xmlns:w16cex="http://schemas.microsoft.com/office/word/2018/wordml/cex" xmlns:w16cid="http://schemas.microsoft.com/office/word/2016/wordml/cid" xmlns:w16="http://schemas.microsoft.com/office/word/2018/wordml" xmlns:w16sdtdh="http://schemas.microsoft.com/office/word/2020/wordml/sdtdatahash" xmlns:w16se="http://schemas.microsoft.com/office/word/2015/wordml/symex" xmlns:wpg="http://schemas.microsoft.com/office/word/2010/wordprocessingGroup" xmlns:wpi="http://schemas.microsoft.com/office/word/2010/wordprocessingInk" xmlns:wne="http://schemas.microsoft.com/office/word/2006/wordml" xmlns:wps="http://schemas.microsoft.com/office/word/2010/wordprocessingShape" mc:Ignorable="w14 w15 w16se w16cid w16 w16cex w16sdtdh wp14">
-  <w16cid:commentId w16cid:paraId="00000050" w16cid:durableId="24A1382C"/>
+  <w16cid:commentId w16cid:paraId="511B7509" w16cid:durableId="24CF508C"/>
 </w16cid:commentsIds>
 </file>
 
@@ -4372,6 +4385,7 @@
   <w:style w:type="character" w:default="1" w:styleId="DefaultParagraphFont">
     <w:name w:val="Default Paragraph Font"/>
     <w:uiPriority w:val="1"/>
+    <w:semiHidden/>
     <w:unhideWhenUsed/>
   </w:style>
   <w:style w:type="table" w:default="1" w:styleId="TableNormal">
@@ -4942,7 +4956,7 @@
 
 <file path=customXml/item1.xml><?xml version="1.0" encoding="utf-8"?>
 <go:gDocsCustomXmlDataStorage xmlns:go="http://customooxmlschemas.google.com/" xmlns:r="http://schemas.openxmlformats.org/officeDocument/2006/relationships">
-  <go:docsCustomData xmlns:go="http://customooxmlschemas.google.com/" roundtripDataSignature="AMtx7mg00eRoo8rLJ/dcI1Ke/DghrHVY/Q==">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</go:docsCustomData>
+  <go:docsCustomData xmlns:go="http://customooxmlschemas.google.com/" roundtripDataSignature="AMtx7mgWZbQ0P1D6ulHTsPK3KaowvOL33g==">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</go:docsCustomData>
 </go:gDocsCustomXmlDataStorage>
 </file>
 

</xml_diff>